<commit_message>
Liang's comments and corrections added
</commit_message>
<xml_diff>
--- a/lli307/phase_1_report_lli307.docx
+++ b/lli307/phase_1_report_lli307.docx
@@ -746,19 +746,9 @@
             <w:sz w:val="24"/>
             <w:szCs w:val="24"/>
           </w:rPr>
-          <w:t xml:space="preserve"> </w:t>
-        </w:r>
-        <w:proofErr w:type="spellStart"/>
-        <w:r>
-          <w:rPr>
-            <w:rFonts w:ascii="Times New Roman" w:hAnsi="Times New Roman" w:cs="Times New Roman"/>
-            <w:sz w:val="24"/>
-            <w:szCs w:val="24"/>
-          </w:rPr>
-          <w:t>State_Location</w:t>
+          <w:t xml:space="preserve"> State_Location</w:t>
         </w:r>
       </w:ins>
-      <w:proofErr w:type="spellEnd"/>
       <w:ins w:id="1" w:author="Li Liang" w:date="2021-02-24T23:05:00Z">
         <w:r>
           <w:rPr>
@@ -886,7 +876,6 @@
         </w:rPr>
         <w:t xml:space="preserve">Display </w:t>
       </w:r>
-      <w:proofErr w:type="spellStart"/>
       <w:ins w:id="6" w:author="Li Liang" w:date="2021-02-24T23:13:00Z">
         <w:r>
           <w:rPr>
@@ -933,7 +922,6 @@
           <w:t>_Location</w:t>
         </w:r>
       </w:ins>
-      <w:proofErr w:type="spellEnd"/>
       <w:r>
         <w:rPr>
           <w:rFonts w:ascii="Times New Roman" w:hAnsi="Times New Roman" w:cs="Times New Roman"/>
@@ -2438,7 +2426,6 @@
       </w:r>
       <w:commentRangeStart w:id="9"/>
       <w:commentRangeStart w:id="10"/>
-      <w:proofErr w:type="spellStart"/>
       <w:r>
         <w:rPr>
           <w:rFonts w:ascii="Times New Roman" w:hAnsi="Times New Roman" w:cs="Times New Roman"/>
@@ -2456,7 +2443,6 @@
         </w:rPr>
         <w:t>Total_Amount</w:t>
       </w:r>
-      <w:proofErr w:type="spellEnd"/>
       <w:r>
         <w:rPr>
           <w:rFonts w:ascii="Times New Roman" w:hAnsi="Times New Roman" w:cs="Times New Roman"/>
@@ -2502,7 +2488,25 @@
           <w:sz w:val="24"/>
           <w:szCs w:val="24"/>
         </w:rPr>
-        <w:t xml:space="preserve"> table) and individual item price. </w:t>
+        <w:t xml:space="preserve"> table)</w:t>
+      </w:r>
+      <w:del w:id="12" w:author="Li Liang" w:date="2021-02-25T00:33:00Z">
+        <w:r>
+          <w:rPr>
+            <w:rFonts w:ascii="Times New Roman" w:hAnsi="Times New Roman" w:cs="Times New Roman"/>
+            <w:sz w:val="24"/>
+            <w:szCs w:val="24"/>
+          </w:rPr>
+          <w:delText xml:space="preserve"> and individual item price</w:delText>
+        </w:r>
+      </w:del>
+      <w:r>
+        <w:rPr>
+          <w:rFonts w:ascii="Times New Roman" w:hAnsi="Times New Roman" w:cs="Times New Roman"/>
+          <w:sz w:val="24"/>
+          <w:szCs w:val="24"/>
+        </w:rPr>
+        <w:t xml:space="preserve">. </w:t>
       </w:r>
     </w:p>
     <w:p>
@@ -2516,13 +2520,12 @@
           <w:rFonts w:ascii="Times New Roman" w:hAnsi="Times New Roman" w:cs="Times New Roman"/>
         </w:rPr>
       </w:pPr>
-      <w:proofErr w:type="spellStart"/>
-      <w:r>
-        <w:rPr>
-          <w:rFonts w:ascii="Times New Roman" w:hAnsi="Times New Roman" w:cs="Times New Roman"/>
-          <w:sz w:val="24"/>
-          <w:szCs w:val="24"/>
-          <w:rPrChange w:id="12" w:author="Li Liang" w:date="2021-02-24T23:07:00Z">
+      <w:r>
+        <w:rPr>
+          <w:rFonts w:ascii="Times New Roman" w:hAnsi="Times New Roman" w:cs="Times New Roman"/>
+          <w:sz w:val="24"/>
+          <w:szCs w:val="24"/>
+          <w:rPrChange w:id="13" w:author="Li Liang" w:date="2021-02-24T23:07:00Z">
             <w:rPr>
               <w:rFonts w:ascii="Times New Roman" w:hAnsi="Times New Roman" w:cs="Times New Roman"/>
               <w:i/>
@@ -2534,7 +2537,6 @@
         </w:rPr>
         <w:t>Total_Amount</w:t>
       </w:r>
-      <w:proofErr w:type="spellEnd"/>
       <w:r>
         <w:rPr>
           <w:rFonts w:ascii="Times New Roman" w:hAnsi="Times New Roman" w:cs="Times New Roman"/>
@@ -2576,13 +2578,13 @@
         </w:rPr>
         <w:t xml:space="preserve"> based on the </w:t>
       </w:r>
-      <w:del w:id="13" w:author="Li Liang" w:date="2021-02-24T23:08:00Z">
+      <w:del w:id="14" w:author="Li Liang" w:date="2021-02-24T23:08:00Z">
         <w:r>
           <w:rPr>
             <w:rFonts w:ascii="Times New Roman" w:hAnsi="Times New Roman" w:cs="Times New Roman"/>
             <w:sz w:val="24"/>
             <w:szCs w:val="24"/>
-            <w:rPrChange w:id="14" w:author="Li Liang" w:date="2021-02-24T23:08:00Z">
+            <w:rPrChange w:id="15" w:author="Li Liang" w:date="2021-02-24T23:08:00Z">
               <w:rPr>
                 <w:rFonts w:ascii="Times New Roman" w:hAnsi="Times New Roman" w:cs="Times New Roman"/>
                 <w:i/>
@@ -2603,7 +2605,7 @@
           <w:delText xml:space="preserve"> </w:delText>
         </w:r>
       </w:del>
-      <w:ins w:id="15" w:author="Li Liang" w:date="2021-02-24T23:08:00Z">
+      <w:ins w:id="16" w:author="Li Liang" w:date="2021-02-24T23:08:00Z">
         <w:r>
           <w:rPr>
             <w:rFonts w:ascii="Times New Roman" w:hAnsi="Times New Roman" w:cs="Times New Roman"/>
@@ -2617,7 +2619,7 @@
             <w:rFonts w:ascii="Times New Roman" w:hAnsi="Times New Roman" w:cs="Times New Roman"/>
             <w:sz w:val="24"/>
             <w:szCs w:val="24"/>
-            <w:rPrChange w:id="16" w:author="Li Liang" w:date="2021-02-24T23:08:00Z">
+            <w:rPrChange w:id="17" w:author="Li Liang" w:date="2021-02-24T23:08:00Z">
               <w:rPr>
                 <w:rFonts w:ascii="Times New Roman" w:hAnsi="Times New Roman" w:cs="Times New Roman"/>
                 <w:i/>
@@ -2661,9 +2663,37 @@
           <w:sz w:val="24"/>
           <w:szCs w:val="24"/>
         </w:rPr>
-        <w:t xml:space="preserve"> table) and the </w:t>
-      </w:r>
-      <w:del w:id="17" w:author="Li Liang" w:date="2021-02-24T23:08:00Z">
+        <w:t xml:space="preserve"> table)</w:t>
+      </w:r>
+      <w:ins w:id="18" w:author="Li Liang" w:date="2021-02-25T00:33:00Z">
+        <w:r>
+          <w:rPr>
+            <w:rFonts w:ascii="Times New Roman" w:hAnsi="Times New Roman" w:cs="Times New Roman"/>
+            <w:sz w:val="24"/>
+            <w:szCs w:val="24"/>
+          </w:rPr>
+          <w:t>,</w:t>
+        </w:r>
+      </w:ins>
+      <w:del w:id="19" w:author="Li Liang" w:date="2021-02-25T00:33:00Z">
+        <w:r>
+          <w:rPr>
+            <w:rFonts w:ascii="Times New Roman" w:hAnsi="Times New Roman" w:cs="Times New Roman"/>
+            <w:sz w:val="24"/>
+            <w:szCs w:val="24"/>
+          </w:rPr>
+          <w:delText xml:space="preserve"> and</w:delText>
+        </w:r>
+      </w:del>
+      <w:r>
+        <w:rPr>
+          <w:rFonts w:ascii="Times New Roman" w:hAnsi="Times New Roman" w:cs="Times New Roman"/>
+          <w:sz w:val="24"/>
+          <w:szCs w:val="24"/>
+        </w:rPr>
+        <w:t xml:space="preserve"> the </w:t>
+      </w:r>
+      <w:del w:id="20" w:author="Li Liang" w:date="2021-02-24T23:08:00Z">
         <w:r>
           <w:rPr>
             <w:rFonts w:ascii="Times New Roman" w:hAnsi="Times New Roman" w:cs="Times New Roman"/>
@@ -2683,13 +2713,13 @@
           <w:delText xml:space="preserve"> </w:delText>
         </w:r>
       </w:del>
-      <w:ins w:id="18" w:author="Li Liang" w:date="2021-02-24T23:08:00Z">
+      <w:ins w:id="21" w:author="Li Liang" w:date="2021-02-24T23:08:00Z">
         <w:r>
           <w:rPr>
             <w:rFonts w:ascii="Times New Roman" w:hAnsi="Times New Roman" w:cs="Times New Roman"/>
             <w:sz w:val="24"/>
             <w:szCs w:val="24"/>
-            <w:rPrChange w:id="19" w:author="Li Liang" w:date="2021-02-24T23:08:00Z">
+            <w:rPrChange w:id="22" w:author="Li Liang" w:date="2021-02-24T23:08:00Z">
               <w:rPr>
                 <w:rFonts w:ascii="Times New Roman" w:hAnsi="Times New Roman" w:cs="Times New Roman"/>
                 <w:i/>
@@ -2699,24 +2729,7 @@
               </w:rPr>
             </w:rPrChange>
           </w:rPr>
-          <w:t>Q</w:t>
-        </w:r>
-        <w:r>
-          <w:rPr>
-            <w:rFonts w:ascii="Times New Roman" w:hAnsi="Times New Roman" w:cs="Times New Roman"/>
-            <w:sz w:val="24"/>
-            <w:szCs w:val="24"/>
-            <w:rPrChange w:id="20" w:author="Li Liang" w:date="2021-02-24T23:08:00Z">
-              <w:rPr>
-                <w:rFonts w:ascii="Times New Roman" w:hAnsi="Times New Roman" w:cs="Times New Roman"/>
-                <w:i/>
-                <w:iCs/>
-                <w:sz w:val="24"/>
-                <w:szCs w:val="24"/>
-              </w:rPr>
-            </w:rPrChange>
-          </w:rPr>
-          <w:t>uantity</w:t>
+          <w:t>Quantity</w:t>
         </w:r>
         <w:r>
           <w:rPr>
@@ -2750,7 +2763,25 @@
           <w:sz w:val="24"/>
           <w:szCs w:val="24"/>
         </w:rPr>
-        <w:t xml:space="preserve"> table).</w:t>
+        <w:t xml:space="preserve"> table)</w:t>
+      </w:r>
+      <w:ins w:id="23" w:author="Li Liang" w:date="2021-02-25T00:34:00Z">
+        <w:r>
+          <w:rPr>
+            <w:rFonts w:ascii="Times New Roman" w:hAnsi="Times New Roman" w:cs="Times New Roman"/>
+            <w:sz w:val="24"/>
+            <w:szCs w:val="24"/>
+          </w:rPr>
+          <w:t>, and individual item price</w:t>
+        </w:r>
+      </w:ins>
+      <w:r>
+        <w:rPr>
+          <w:rFonts w:ascii="Times New Roman" w:hAnsi="Times New Roman" w:cs="Times New Roman"/>
+          <w:sz w:val="24"/>
+          <w:szCs w:val="24"/>
+        </w:rPr>
+        <w:t>.</w:t>
       </w:r>
     </w:p>
     <w:p>
@@ -2772,44 +2803,7 @@
         </w:rPr>
         <w:t xml:space="preserve">Individual item prices can be determined by </w:t>
       </w:r>
-      <w:del w:id="21" w:author="Li Liang" w:date="2021-02-24T23:09:00Z">
-        <w:r>
-          <w:rPr>
-            <w:rFonts w:ascii="Times New Roman" w:hAnsi="Times New Roman" w:cs="Times New Roman"/>
-            <w:sz w:val="24"/>
-            <w:szCs w:val="24"/>
-            <w:rPrChange w:id="22" w:author="Li Liang" w:date="2021-02-24T23:09:00Z">
-              <w:rPr>
-                <w:rFonts w:ascii="Times New Roman" w:hAnsi="Times New Roman" w:cs="Times New Roman"/>
-                <w:i/>
-                <w:iCs/>
-                <w:sz w:val="24"/>
-                <w:szCs w:val="24"/>
-              </w:rPr>
-            </w:rPrChange>
-          </w:rPr>
-          <w:delText>retail</w:delText>
-        </w:r>
-      </w:del>
-      <w:proofErr w:type="spellStart"/>
-      <w:ins w:id="23" w:author="Li Liang" w:date="2021-02-24T23:09:00Z">
-        <w:r>
-          <w:rPr>
-            <w:rFonts w:ascii="Times New Roman" w:hAnsi="Times New Roman" w:cs="Times New Roman"/>
-            <w:sz w:val="24"/>
-            <w:szCs w:val="24"/>
-            <w:rPrChange w:id="24" w:author="Li Liang" w:date="2021-02-24T23:09:00Z">
-              <w:rPr>
-                <w:rFonts w:ascii="Times New Roman" w:hAnsi="Times New Roman" w:cs="Times New Roman"/>
-                <w:i/>
-                <w:iCs/>
-                <w:sz w:val="24"/>
-                <w:szCs w:val="24"/>
-              </w:rPr>
-            </w:rPrChange>
-          </w:rPr>
-          <w:t>R</w:t>
-        </w:r>
+      <w:del w:id="24" w:author="Li Liang" w:date="2021-02-24T23:09:00Z">
         <w:r>
           <w:rPr>
             <w:rFonts w:ascii="Times New Roman" w:hAnsi="Times New Roman" w:cs="Times New Roman"/>
@@ -2825,7 +2819,26 @@
               </w:rPr>
             </w:rPrChange>
           </w:rPr>
-          <w:t>etail</w:t>
+          <w:delText>retail</w:delText>
+        </w:r>
+      </w:del>
+      <w:ins w:id="26" w:author="Li Liang" w:date="2021-02-24T23:09:00Z">
+        <w:r>
+          <w:rPr>
+            <w:rFonts w:ascii="Times New Roman" w:hAnsi="Times New Roman" w:cs="Times New Roman"/>
+            <w:sz w:val="24"/>
+            <w:szCs w:val="24"/>
+            <w:rPrChange w:id="27" w:author="Li Liang" w:date="2021-02-24T23:09:00Z">
+              <w:rPr>
+                <w:rFonts w:ascii="Times New Roman" w:hAnsi="Times New Roman" w:cs="Times New Roman"/>
+                <w:i/>
+                <w:iCs/>
+                <w:sz w:val="24"/>
+                <w:szCs w:val="24"/>
+              </w:rPr>
+            </w:rPrChange>
+          </w:rPr>
+          <w:t>Retail</w:t>
         </w:r>
       </w:ins>
       <w:r>
@@ -2833,7 +2846,7 @@
           <w:rFonts w:ascii="Times New Roman" w:hAnsi="Times New Roman" w:cs="Times New Roman"/>
           <w:sz w:val="24"/>
           <w:szCs w:val="24"/>
-          <w:rPrChange w:id="26" w:author="Li Liang" w:date="2021-02-24T23:09:00Z">
+          <w:rPrChange w:id="28" w:author="Li Liang" w:date="2021-02-24T23:09:00Z">
             <w:rPr>
               <w:rFonts w:ascii="Times New Roman" w:hAnsi="Times New Roman" w:cs="Times New Roman"/>
               <w:i/>
@@ -2845,13 +2858,13 @@
         </w:rPr>
         <w:t>_</w:t>
       </w:r>
-      <w:del w:id="27" w:author="Li Liang" w:date="2021-02-24T23:09:00Z">
+      <w:del w:id="29" w:author="Li Liang" w:date="2021-02-24T23:09:00Z">
         <w:r>
           <w:rPr>
             <w:rFonts w:ascii="Times New Roman" w:hAnsi="Times New Roman" w:cs="Times New Roman"/>
             <w:sz w:val="24"/>
             <w:szCs w:val="24"/>
-            <w:rPrChange w:id="28" w:author="Li Liang" w:date="2021-02-24T23:09:00Z">
+            <w:rPrChange w:id="30" w:author="Li Liang" w:date="2021-02-24T23:09:00Z">
               <w:rPr>
                 <w:rFonts w:ascii="Times New Roman" w:hAnsi="Times New Roman" w:cs="Times New Roman"/>
                 <w:i/>
@@ -2868,35 +2881,11 @@
             <w:rFonts w:ascii="Times New Roman" w:hAnsi="Times New Roman" w:cs="Times New Roman"/>
             <w:sz w:val="24"/>
             <w:szCs w:val="24"/>
-            <w:rPrChange w:id="29" w:author="Li Liang" w:date="2021-02-24T23:09:00Z">
-              <w:rPr>
-                <w:rFonts w:ascii="Times New Roman" w:hAnsi="Times New Roman" w:cs="Times New Roman"/>
-                <w:sz w:val="24"/>
-                <w:szCs w:val="24"/>
-              </w:rPr>
-            </w:rPrChange>
           </w:rPr>
           <w:delText xml:space="preserve"> </w:delText>
         </w:r>
       </w:del>
-      <w:ins w:id="30" w:author="Li Liang" w:date="2021-02-24T23:09:00Z">
-        <w:r>
-          <w:rPr>
-            <w:rFonts w:ascii="Times New Roman" w:hAnsi="Times New Roman" w:cs="Times New Roman"/>
-            <w:sz w:val="24"/>
-            <w:szCs w:val="24"/>
-            <w:rPrChange w:id="31" w:author="Li Liang" w:date="2021-02-24T23:09:00Z">
-              <w:rPr>
-                <w:rFonts w:ascii="Times New Roman" w:hAnsi="Times New Roman" w:cs="Times New Roman"/>
-                <w:i/>
-                <w:iCs/>
-                <w:sz w:val="24"/>
-                <w:szCs w:val="24"/>
-              </w:rPr>
-            </w:rPrChange>
-          </w:rPr>
-          <w:t>P</w:t>
-        </w:r>
+      <w:ins w:id="31" w:author="Li Liang" w:date="2021-02-24T23:09:00Z">
         <w:r>
           <w:rPr>
             <w:rFonts w:ascii="Times New Roman" w:hAnsi="Times New Roman" w:cs="Times New Roman"/>
@@ -2912,9 +2901,8 @@
               </w:rPr>
             </w:rPrChange>
           </w:rPr>
-          <w:t>rice</w:t>
+          <w:t>Price</w:t>
         </w:r>
-        <w:proofErr w:type="spellEnd"/>
         <w:r>
           <w:rPr>
             <w:rFonts w:ascii="Times New Roman" w:hAnsi="Times New Roman" w:cs="Times New Roman"/>
@@ -2968,7 +2956,6 @@
           <w:delText>discount</w:delText>
         </w:r>
       </w:del>
-      <w:proofErr w:type="spellStart"/>
       <w:ins w:id="35" w:author="Li Liang" w:date="2021-02-24T23:09:00Z">
         <w:r>
           <w:rPr>
@@ -3066,7 +3053,6 @@
           </w:rPr>
           <w:t>rice</w:t>
         </w:r>
-        <w:proofErr w:type="spellEnd"/>
         <w:r>
           <w:rPr>
             <w:rFonts w:ascii="Times New Roman" w:hAnsi="Times New Roman" w:cs="Times New Roman"/>
@@ -3335,7 +3321,6 @@
         </w:rPr>
         <w:t xml:space="preserve">, display </w:t>
       </w:r>
-      <w:proofErr w:type="spellStart"/>
       <w:r>
         <w:rPr>
           <w:rFonts w:ascii="Times New Roman" w:hAnsi="Times New Roman" w:cs="Times New Roman"/>
@@ -3353,7 +3338,6 @@
         </w:rPr>
         <w:t>Store_Number</w:t>
       </w:r>
-      <w:proofErr w:type="spellEnd"/>
       <w:r>
         <w:rPr>
           <w:rFonts w:ascii="Times New Roman" w:hAnsi="Times New Roman" w:cs="Times New Roman"/>
@@ -3379,7 +3363,6 @@
         </w:rPr>
         <w:t xml:space="preserve"> table), </w:t>
       </w:r>
-      <w:proofErr w:type="spellStart"/>
       <w:r>
         <w:rPr>
           <w:rFonts w:ascii="Times New Roman" w:hAnsi="Times New Roman" w:cs="Times New Roman"/>
@@ -3397,7 +3380,6 @@
         </w:rPr>
         <w:t>Street_Address</w:t>
       </w:r>
-      <w:proofErr w:type="spellEnd"/>
       <w:r>
         <w:rPr>
           <w:rFonts w:ascii="Times New Roman" w:hAnsi="Times New Roman" w:cs="Times New Roman"/>
@@ -3423,7 +3405,6 @@
         </w:rPr>
         <w:t xml:space="preserve"> table) of the store, and </w:t>
       </w:r>
-      <w:proofErr w:type="spellStart"/>
       <w:r>
         <w:rPr>
           <w:rFonts w:ascii="Times New Roman" w:hAnsi="Times New Roman" w:cs="Times New Roman"/>
@@ -3441,7 +3422,6 @@
         </w:rPr>
         <w:t>City_Name</w:t>
       </w:r>
-      <w:proofErr w:type="spellEnd"/>
       <w:r>
         <w:rPr>
           <w:rFonts w:ascii="Times New Roman" w:hAnsi="Times New Roman" w:cs="Times New Roman"/>
@@ -4711,7 +4691,6 @@
         </w:rPr>
         <w:t xml:space="preserve"> query for information about the available </w:t>
       </w:r>
-      <w:proofErr w:type="spellStart"/>
       <w:r>
         <w:rPr>
           <w:rFonts w:ascii="Times New Roman" w:hAnsi="Times New Roman" w:cs="Times New Roman"/>
@@ -4722,7 +4701,6 @@
         </w:rPr>
         <w:t>State_Location</w:t>
       </w:r>
-      <w:proofErr w:type="spellEnd"/>
       <w:r>
         <w:rPr>
           <w:rFonts w:ascii="Times New Roman" w:hAnsi="Times New Roman" w:cs="Times New Roman"/>
@@ -4731,7 +4709,6 @@
         </w:rPr>
         <w:t xml:space="preserve"> and </w:t>
       </w:r>
-      <w:proofErr w:type="spellStart"/>
       <w:r>
         <w:rPr>
           <w:rFonts w:ascii="Times New Roman" w:hAnsi="Times New Roman" w:cs="Times New Roman"/>
@@ -4762,7 +4739,6 @@
         </w:rPr>
         <w:t>_Name</w:t>
       </w:r>
-      <w:proofErr w:type="spellEnd"/>
       <w:r>
         <w:rPr>
           <w:rFonts w:ascii="Times New Roman" w:hAnsi="Times New Roman" w:cs="Times New Roman"/>
@@ -4824,7 +4800,6 @@
         </w:rPr>
         <w:t xml:space="preserve">Display </w:t>
       </w:r>
-      <w:proofErr w:type="spellStart"/>
       <w:r>
         <w:rPr>
           <w:rFonts w:ascii="Times New Roman" w:hAnsi="Times New Roman" w:cs="Times New Roman"/>
@@ -4835,7 +4810,6 @@
         </w:rPr>
         <w:t>State_Location</w:t>
       </w:r>
-      <w:proofErr w:type="spellEnd"/>
       <w:r>
         <w:rPr>
           <w:rFonts w:ascii="Times New Roman" w:hAnsi="Times New Roman" w:cs="Times New Roman"/>
@@ -4877,7 +4851,6 @@
         </w:rPr>
         <w:t xml:space="preserve">Select state and then display the available </w:t>
       </w:r>
-      <w:proofErr w:type="spellStart"/>
       <w:r>
         <w:rPr>
           <w:rFonts w:ascii="Times New Roman" w:hAnsi="Times New Roman" w:cs="Times New Roman"/>
@@ -4888,7 +4861,6 @@
         </w:rPr>
         <w:t>City_Name</w:t>
       </w:r>
-      <w:proofErr w:type="spellEnd"/>
       <w:r>
         <w:rPr>
           <w:rFonts w:ascii="Times New Roman" w:hAnsi="Times New Roman" w:cs="Times New Roman"/>
@@ -4987,7 +4959,6 @@
           </w:rPr>
           <w:t xml:space="preserve"> </w:t>
         </w:r>
-        <w:proofErr w:type="spellStart"/>
         <w:r>
           <w:rPr>
             <w:rFonts w:ascii="Times New Roman" w:hAnsi="Times New Roman" w:cs="Times New Roman"/>
@@ -5005,7 +4976,6 @@
           </w:rPr>
           <w:t>City_Name</w:t>
         </w:r>
-        <w:proofErr w:type="spellEnd"/>
         <w:r>
           <w:rPr>
             <w:rFonts w:ascii="Times New Roman" w:hAnsi="Times New Roman" w:cs="Times New Roman"/>
@@ -5180,43 +5150,7 @@
           <w:sz w:val="24"/>
           <w:szCs w:val="24"/>
         </w:rPr>
-        <w:t xml:space="preserve"> selects State (‘$</w:t>
-      </w:r>
-      <w:proofErr w:type="spellStart"/>
-      <w:r>
-        <w:rPr>
-          <w:rFonts w:ascii="Times New Roman" w:hAnsi="Times New Roman" w:cs="Times New Roman"/>
-          <w:sz w:val="24"/>
-          <w:szCs w:val="24"/>
-        </w:rPr>
-        <w:t>StateName</w:t>
-      </w:r>
-      <w:proofErr w:type="spellEnd"/>
-      <w:r>
-        <w:rPr>
-          <w:rFonts w:ascii="Times New Roman" w:hAnsi="Times New Roman" w:cs="Times New Roman"/>
-          <w:sz w:val="24"/>
-          <w:szCs w:val="24"/>
-        </w:rPr>
-        <w:t>’) and then City (‘$</w:t>
-      </w:r>
-      <w:proofErr w:type="spellStart"/>
-      <w:r>
-        <w:rPr>
-          <w:rFonts w:ascii="Times New Roman" w:hAnsi="Times New Roman" w:cs="Times New Roman"/>
-          <w:sz w:val="24"/>
-          <w:szCs w:val="24"/>
-        </w:rPr>
-        <w:t>CityName</w:t>
-      </w:r>
-      <w:proofErr w:type="spellEnd"/>
-      <w:r>
-        <w:rPr>
-          <w:rFonts w:ascii="Times New Roman" w:hAnsi="Times New Roman" w:cs="Times New Roman"/>
-          <w:sz w:val="24"/>
-          <w:szCs w:val="24"/>
-        </w:rPr>
-        <w:t xml:space="preserve">’) in the drop-down list. </w:t>
+        <w:t xml:space="preserve"> selects State (‘$StateName’) and then City (‘$CityName’) in the drop-down list. </w:t>
       </w:r>
     </w:p>
     <w:p>
@@ -5757,7 +5691,6 @@
           </w:rPr>
           <w:t xml:space="preserve">and </w:t>
         </w:r>
-        <w:proofErr w:type="spellStart"/>
         <w:r>
           <w:rPr>
             <w:rFonts w:ascii="Times New Roman" w:hAnsi="Times New Roman" w:cs="Times New Roman"/>
@@ -5794,7 +5727,6 @@
           </w:rPr>
           <w:t>n_Size_Category</w:t>
         </w:r>
-        <w:proofErr w:type="spellEnd"/>
         <w:r>
           <w:rPr>
             <w:rFonts w:ascii="Times New Roman" w:hAnsi="Times New Roman" w:cs="Times New Roman"/>
@@ -6019,15 +5951,7 @@
         <w:annotationRef/>
       </w:r>
       <w:r>
-        <w:t xml:space="preserve">On EER, this field is called </w:t>
-      </w:r>
-      <w:proofErr w:type="spellStart"/>
-      <w:r>
-        <w:t>State_Location</w:t>
-      </w:r>
-      <w:proofErr w:type="spellEnd"/>
-      <w:r>
-        <w:t>.</w:t>
+        <w:t>On EER, this field is called State_Location.</w:t>
       </w:r>
       <w:r>
         <w:t xml:space="preserve"> Also, if it is a field from the table, it doesn’t need to be italicized. If it is an input field from the user, then it needs to be italicized.</w:t>
@@ -6152,7 +6076,6 @@
         </w:rPr>
         <w:t xml:space="preserve">Select target </w:t>
       </w:r>
-      <w:proofErr w:type="spellStart"/>
       <w:r>
         <w:rPr>
           <w:rFonts w:ascii="Times New Roman" w:hAnsi="Times New Roman" w:cs="Times New Roman"/>
@@ -6163,7 +6086,6 @@
         </w:rPr>
         <w:t>City_Name</w:t>
       </w:r>
-      <w:proofErr w:type="spellEnd"/>
       <w:r>
         <w:rPr>
           <w:rFonts w:ascii="Times New Roman" w:hAnsi="Times New Roman" w:cs="Times New Roman"/>
@@ -6227,15 +6149,7 @@
         <w:annotationRef/>
       </w:r>
       <w:r>
-        <w:t xml:space="preserve">Population field is capitalized. Should the update to Population field also update the </w:t>
-      </w:r>
-      <w:proofErr w:type="spellStart"/>
-      <w:r>
-        <w:t>Population_Size_Category</w:t>
-      </w:r>
-      <w:proofErr w:type="spellEnd"/>
-      <w:r>
-        <w:t xml:space="preserve"> </w:t>
+        <w:t xml:space="preserve">Population field is capitalized. Should the update to Population field also update the Population_Size_Category </w:t>
       </w:r>
       <w:r>
         <w:rPr>
@@ -7798,6 +7712,15 @@
 </file>
 
 <file path=customXml/item1.xml><?xml version="1.0" encoding="utf-8"?>
+<?mso-contentType ?>
+<FormTemplates xmlns="http://schemas.microsoft.com/sharepoint/v3/contenttype/forms">
+  <Display>DocumentLibraryForm</Display>
+  <Edit>DocumentLibraryForm</Edit>
+  <New>DocumentLibraryForm</New>
+</FormTemplates>
+</file>
+
+<file path=customXml/item2.xml><?xml version="1.0" encoding="utf-8"?>
 <ct:contentTypeSchema xmlns:ct="http://schemas.microsoft.com/office/2006/metadata/contentType" xmlns:ma="http://schemas.microsoft.com/office/2006/metadata/properties/metaAttributes" ct:_="" ma:_="" ma:contentTypeName="Document" ma:contentTypeID="0x0101006D61076399293F4583D3111B6DEC6604" ma:contentTypeVersion="0" ma:contentTypeDescription="Create a new document." ma:contentTypeScope="" ma:versionID="eeadff1ee3bad737c1c7b9ce91a54ab1">
   <xsd:schema xmlns:xsd="http://www.w3.org/2001/XMLSchema" xmlns:xs="http://www.w3.org/2001/XMLSchema" xmlns:p="http://schemas.microsoft.com/office/2006/metadata/properties" targetNamespace="http://schemas.microsoft.com/office/2006/metadata/properties" ma:root="true" ma:fieldsID="1a02fe0b5325afbcad97a1566b7e5d95">
     <xsd:element name="properties">
@@ -7911,26 +7834,25 @@
 </ct:contentTypeSchema>
 </file>
 
-<file path=customXml/item2.xml><?xml version="1.0" encoding="utf-8"?>
-<?mso-contentType ?>
-<FormTemplates xmlns="http://schemas.microsoft.com/sharepoint/v3/contenttype/forms">
-  <Display>DocumentLibraryForm</Display>
-  <Edit>DocumentLibraryForm</Edit>
-  <New>DocumentLibraryForm</New>
-</FormTemplates>
+<file path=customXml/item3.xml><?xml version="1.0" encoding="utf-8"?>
+<b:Sources xmlns:b="http://schemas.openxmlformats.org/officeDocument/2006/bibliography" xmlns="http://schemas.openxmlformats.org/officeDocument/2006/bibliography" SelectedStyle="\APASixthEditionOfficeOnline.xsl" StyleName="APA" Version="6"/>
 </file>
 
-<file path=customXml/item3.xml><?xml version="1.0" encoding="utf-8"?>
+<file path=customXml/item4.xml><?xml version="1.0" encoding="utf-8"?>
 <p:properties xmlns:p="http://schemas.microsoft.com/office/2006/metadata/properties" xmlns:xsi="http://www.w3.org/2001/XMLSchema-instance" xmlns:pc="http://schemas.microsoft.com/office/infopath/2007/PartnerControls">
   <documentManagement/>
 </p:properties>
 </file>
 
-<file path=customXml/item4.xml><?xml version="1.0" encoding="utf-8"?>
-<b:Sources xmlns:b="http://schemas.openxmlformats.org/officeDocument/2006/bibliography" xmlns="http://schemas.openxmlformats.org/officeDocument/2006/bibliography" SelectedStyle="\APASixthEditionOfficeOnline.xsl" StyleName="APA" Version="6"/>
+<file path=customXml/itemProps1.xml><?xml version="1.0" encoding="utf-8"?>
+<ds:datastoreItem xmlns:ds="http://schemas.openxmlformats.org/officeDocument/2006/customXml" ds:itemID="{B7E08CB1-282D-4CCC-9E9F-E80D68C9BFF7}">
+  <ds:schemaRefs>
+    <ds:schemaRef ds:uri="http://schemas.microsoft.com/sharepoint/v3/contenttype/forms"/>
+  </ds:schemaRefs>
+</ds:datastoreItem>
 </file>
 
-<file path=customXml/itemProps1.xml><?xml version="1.0" encoding="utf-8"?>
+<file path=customXml/itemProps2.xml><?xml version="1.0" encoding="utf-8"?>
 <ds:datastoreItem xmlns:ds="http://schemas.openxmlformats.org/officeDocument/2006/customXml" ds:itemID="{5868CA8B-2FEE-41EE-907E-234E768EC70A}">
   <ds:schemaRefs>
     <ds:schemaRef ds:uri="http://schemas.microsoft.com/office/2006/metadata/contentType"/>
@@ -7946,27 +7868,19 @@
 </ds:datastoreItem>
 </file>
 
-<file path=customXml/itemProps2.xml><?xml version="1.0" encoding="utf-8"?>
-<ds:datastoreItem xmlns:ds="http://schemas.openxmlformats.org/officeDocument/2006/customXml" ds:itemID="{B7E08CB1-282D-4CCC-9E9F-E80D68C9BFF7}">
+<file path=customXml/itemProps3.xml><?xml version="1.0" encoding="utf-8"?>
+<ds:datastoreItem xmlns:ds="http://schemas.openxmlformats.org/officeDocument/2006/customXml" ds:itemID="{0686AF12-96D0-410A-A3CB-AABF3E5EBA32}">
   <ds:schemaRefs>
-    <ds:schemaRef ds:uri="http://schemas.microsoft.com/sharepoint/v3/contenttype/forms"/>
+    <ds:schemaRef ds:uri="http://schemas.openxmlformats.org/officeDocument/2006/bibliography"/>
   </ds:schemaRefs>
 </ds:datastoreItem>
 </file>
 
-<file path=customXml/itemProps3.xml><?xml version="1.0" encoding="utf-8"?>
+<file path=customXml/itemProps4.xml><?xml version="1.0" encoding="utf-8"?>
 <ds:datastoreItem xmlns:ds="http://schemas.openxmlformats.org/officeDocument/2006/customXml" ds:itemID="{5BF469DF-FDA8-4059-83AC-7C112781A6C1}">
   <ds:schemaRefs>
     <ds:schemaRef ds:uri="http://schemas.microsoft.com/office/2006/metadata/properties"/>
     <ds:schemaRef ds:uri="http://schemas.microsoft.com/office/infopath/2007/PartnerControls"/>
   </ds:schemaRefs>
 </ds:datastoreItem>
-</file>
-
-<file path=customXml/itemProps4.xml><?xml version="1.0" encoding="utf-8"?>
-<ds:datastoreItem xmlns:ds="http://schemas.openxmlformats.org/officeDocument/2006/customXml" ds:itemID="{0686AF12-96D0-410A-A3CB-AABF3E5EBA32}">
-  <ds:schemaRefs>
-    <ds:schemaRef ds:uri="http://schemas.openxmlformats.org/officeDocument/2006/bibliography"/>
-  </ds:schemaRefs>
-</ds:datastoreItem>
 </file>
</xml_diff>

<commit_message>
Polishing the report --Teng
</commit_message>
<xml_diff>
--- a/lli307/phase_1_report_lli307.docx
+++ b/lli307/phase_1_report_lli307.docx
@@ -603,7 +603,7 @@
     </w:p>
     <w:p>
       <w:pPr>
-        <w:pStyle w:val="ListParagraph"/>
+        <w:pStyle w:val="a3"/>
         <w:numPr>
           <w:ilvl w:val="0"/>
           <w:numId w:val="1"/>
@@ -684,7 +684,7 @@
     </w:p>
     <w:p>
       <w:pPr>
-        <w:pStyle w:val="ListParagraph"/>
+        <w:pStyle w:val="a3"/>
         <w:numPr>
           <w:ilvl w:val="0"/>
           <w:numId w:val="1"/>
@@ -739,74 +739,34 @@
         </w:rPr>
         <w:t>: query for information about the available</w:t>
       </w:r>
-      <w:ins w:id="0" w:author="Li Liang" w:date="2021-02-24T23:04:00Z">
-        <w:r>
-          <w:rPr>
-            <w:rFonts w:ascii="Times New Roman" w:hAnsi="Times New Roman" w:cs="Times New Roman"/>
-            <w:sz w:val="24"/>
-            <w:szCs w:val="24"/>
-          </w:rPr>
-          <w:t xml:space="preserve"> State_Location</w:t>
-        </w:r>
-      </w:ins>
-      <w:ins w:id="1" w:author="Li Liang" w:date="2021-02-24T23:05:00Z">
-        <w:r>
-          <w:rPr>
-            <w:rFonts w:ascii="Times New Roman" w:hAnsi="Times New Roman" w:cs="Times New Roman"/>
-            <w:i/>
-            <w:iCs/>
-            <w:sz w:val="24"/>
-            <w:szCs w:val="24"/>
-          </w:rPr>
-          <w:t xml:space="preserve"> </w:t>
-        </w:r>
-      </w:ins>
-      <w:del w:id="2" w:author="Li Liang" w:date="2021-02-24T23:04:00Z">
-        <w:r>
-          <w:rPr>
-            <w:rFonts w:ascii="Times New Roman" w:hAnsi="Times New Roman" w:cs="Times New Roman"/>
-            <w:sz w:val="24"/>
-            <w:szCs w:val="24"/>
-          </w:rPr>
-          <w:delText xml:space="preserve"> </w:delText>
-        </w:r>
-        <w:commentRangeStart w:id="3"/>
-        <w:commentRangeStart w:id="4"/>
-        <w:r>
-          <w:rPr>
-            <w:rFonts w:ascii="Times New Roman" w:hAnsi="Times New Roman" w:cs="Times New Roman"/>
-            <w:i/>
-            <w:iCs/>
-            <w:sz w:val="24"/>
-            <w:szCs w:val="24"/>
-          </w:rPr>
-          <w:delText>state</w:delText>
-        </w:r>
-        <w:commentRangeEnd w:id="3"/>
-        <w:r>
-          <w:rPr>
-            <w:rStyle w:val="CommentReference"/>
-          </w:rPr>
-          <w:commentReference w:id="3"/>
-        </w:r>
-      </w:del>
-      <w:commentRangeEnd w:id="4"/>
-      <w:r>
-        <w:rPr>
-          <w:rStyle w:val="CommentReference"/>
-        </w:rPr>
-        <w:commentReference w:id="4"/>
-      </w:r>
-      <w:del w:id="5" w:author="Li Liang" w:date="2021-02-24T23:04:00Z">
-        <w:r>
-          <w:rPr>
-            <w:rFonts w:ascii="Times New Roman" w:hAnsi="Times New Roman" w:cs="Times New Roman"/>
-            <w:sz w:val="24"/>
-            <w:szCs w:val="24"/>
-          </w:rPr>
-          <w:delText xml:space="preserve"> </w:delText>
-        </w:r>
-      </w:del>
+      <w:r>
+        <w:rPr>
+          <w:rFonts w:ascii="Times New Roman" w:hAnsi="Times New Roman" w:cs="Times New Roman"/>
+          <w:sz w:val="24"/>
+          <w:szCs w:val="24"/>
+        </w:rPr>
+        <w:t xml:space="preserve"> </w:t>
+      </w:r>
+      <w:proofErr w:type="spellStart"/>
+      <w:r>
+        <w:rPr>
+          <w:rFonts w:ascii="Times New Roman" w:hAnsi="Times New Roman" w:cs="Times New Roman"/>
+          <w:sz w:val="24"/>
+          <w:szCs w:val="24"/>
+        </w:rPr>
+        <w:t>State_Location</w:t>
+      </w:r>
+      <w:proofErr w:type="spellEnd"/>
+      <w:r>
+        <w:rPr>
+          <w:rFonts w:ascii="Times New Roman" w:hAnsi="Times New Roman" w:cs="Times New Roman"/>
+          <w:i/>
+          <w:iCs/>
+          <w:sz w:val="24"/>
+          <w:szCs w:val="24"/>
+        </w:rPr>
+        <w:t xml:space="preserve"> </w:t>
+      </w:r>
       <w:r>
         <w:rPr>
           <w:rFonts w:ascii="Times New Roman" w:hAnsi="Times New Roman" w:cs="Times New Roman"/>
@@ -857,7 +817,7 @@
     </w:p>
     <w:p>
       <w:pPr>
-        <w:pStyle w:val="ListParagraph"/>
+        <w:pStyle w:val="a3"/>
         <w:numPr>
           <w:ilvl w:val="1"/>
           <w:numId w:val="1"/>
@@ -876,30 +836,7 @@
         </w:rPr>
         <w:t xml:space="preserve">Display </w:t>
       </w:r>
-      <w:ins w:id="6" w:author="Li Liang" w:date="2021-02-24T23:13:00Z">
-        <w:r>
-          <w:rPr>
-            <w:rFonts w:ascii="Times New Roman" w:hAnsi="Times New Roman" w:cs="Times New Roman"/>
-            <w:i/>
-            <w:iCs/>
-            <w:sz w:val="24"/>
-            <w:szCs w:val="24"/>
-          </w:rPr>
-          <w:t>S</w:t>
-        </w:r>
-      </w:ins>
-      <w:del w:id="7" w:author="Li Liang" w:date="2021-02-24T23:13:00Z">
-        <w:r>
-          <w:rPr>
-            <w:rFonts w:ascii="Times New Roman" w:hAnsi="Times New Roman" w:cs="Times New Roman"/>
-            <w:i/>
-            <w:iCs/>
-            <w:sz w:val="24"/>
-            <w:szCs w:val="24"/>
-          </w:rPr>
-          <w:delText>s</w:delText>
-        </w:r>
-      </w:del>
+      <w:proofErr w:type="spellStart"/>
       <w:r>
         <w:rPr>
           <w:rFonts w:ascii="Times New Roman" w:hAnsi="Times New Roman" w:cs="Times New Roman"/>
@@ -908,20 +845,29 @@
           <w:sz w:val="24"/>
           <w:szCs w:val="24"/>
         </w:rPr>
+        <w:t>S</w:t>
+      </w:r>
+      <w:r>
+        <w:rPr>
+          <w:rFonts w:ascii="Times New Roman" w:hAnsi="Times New Roman" w:cs="Times New Roman"/>
+          <w:i/>
+          <w:iCs/>
+          <w:sz w:val="24"/>
+          <w:szCs w:val="24"/>
+        </w:rPr>
         <w:t>tate</w:t>
       </w:r>
-      <w:ins w:id="8" w:author="Li Liang" w:date="2021-02-24T23:13:00Z">
-        <w:r>
-          <w:rPr>
-            <w:rFonts w:ascii="Times New Roman" w:hAnsi="Times New Roman" w:cs="Times New Roman"/>
-            <w:i/>
-            <w:iCs/>
-            <w:sz w:val="24"/>
-            <w:szCs w:val="24"/>
-          </w:rPr>
-          <w:t>_Location</w:t>
-        </w:r>
-      </w:ins>
+      <w:r>
+        <w:rPr>
+          <w:rFonts w:ascii="Times New Roman" w:hAnsi="Times New Roman" w:cs="Times New Roman"/>
+          <w:i/>
+          <w:iCs/>
+          <w:sz w:val="24"/>
+          <w:szCs w:val="24"/>
+        </w:rPr>
+        <w:t>_Location</w:t>
+      </w:r>
+      <w:proofErr w:type="spellEnd"/>
       <w:r>
         <w:rPr>
           <w:rFonts w:ascii="Times New Roman" w:hAnsi="Times New Roman" w:cs="Times New Roman"/>
@@ -957,7 +903,7 @@
     </w:p>
     <w:p>
       <w:pPr>
-        <w:pStyle w:val="ListParagraph"/>
+        <w:pStyle w:val="a3"/>
         <w:numPr>
           <w:ilvl w:val="0"/>
           <w:numId w:val="1"/>
@@ -1015,7 +961,7 @@
     </w:p>
     <w:p>
       <w:pPr>
-        <w:pStyle w:val="ListParagraph"/>
+        <w:pStyle w:val="a3"/>
         <w:numPr>
           <w:ilvl w:val="0"/>
           <w:numId w:val="1"/>
@@ -1037,7 +983,7 @@
     </w:p>
     <w:p>
       <w:pPr>
-        <w:pStyle w:val="ListParagraph"/>
+        <w:pStyle w:val="a3"/>
         <w:numPr>
           <w:ilvl w:val="1"/>
           <w:numId w:val="1"/>
@@ -1079,7 +1025,7 @@
     </w:p>
     <w:p>
       <w:pPr>
-        <w:pStyle w:val="ListParagraph"/>
+        <w:pStyle w:val="a3"/>
         <w:numPr>
           <w:ilvl w:val="2"/>
           <w:numId w:val="1"/>
@@ -1197,7 +1143,7 @@
     </w:p>
     <w:p>
       <w:pPr>
-        <w:pStyle w:val="ListParagraph"/>
+        <w:pStyle w:val="a3"/>
         <w:numPr>
           <w:ilvl w:val="2"/>
           <w:numId w:val="1"/>
@@ -1253,7 +1199,7 @@
     </w:p>
     <w:p>
       <w:pPr>
-        <w:pStyle w:val="ListParagraph"/>
+        <w:pStyle w:val="a3"/>
         <w:numPr>
           <w:ilvl w:val="0"/>
           <w:numId w:val="1"/>
@@ -1363,86 +1309,24 @@
       <w:r>
         <w:rPr>
           <w:rFonts w:ascii="Times New Roman" w:hAnsi="Times New Roman" w:cs="Times New Roman"/>
-          <w:sz w:val="32"/>
-          <w:szCs w:val="32"/>
-          <w:u w:val="single"/>
-        </w:rPr>
-        <w:lastRenderedPageBreak/>
-        <w:t xml:space="preserve">View </w:t>
-      </w:r>
-      <w:r>
-        <w:rPr>
-          <w:rFonts w:ascii="Times New Roman" w:hAnsi="Times New Roman" w:cs="Times New Roman"/>
-          <w:sz w:val="32"/>
-          <w:szCs w:val="32"/>
-          <w:u w:val="single"/>
-        </w:rPr>
-        <w:t>Store Revenue by Year by State</w:t>
-      </w:r>
-      <w:r>
-        <w:rPr>
-          <w:rFonts w:ascii="Times New Roman" w:hAnsi="Times New Roman" w:cs="Times New Roman"/>
-          <w:sz w:val="32"/>
-          <w:szCs w:val="32"/>
-          <w:u w:val="single"/>
-        </w:rPr>
-        <w:t xml:space="preserve"> </w:t>
-      </w:r>
-      <w:r>
-        <w:rPr>
-          <w:rFonts w:ascii="Times New Roman" w:hAnsi="Times New Roman" w:cs="Times New Roman"/>
-          <w:sz w:val="32"/>
-          <w:szCs w:val="32"/>
-          <w:u w:val="single"/>
-        </w:rPr>
-        <w:t>Report</w:t>
-      </w:r>
-    </w:p>
-    <w:p>
-      <w:pPr>
-        <w:rPr>
-          <w:rFonts w:ascii="Times New Roman" w:hAnsi="Times New Roman" w:cs="Times New Roman"/>
-          <w:sz w:val="28"/>
-          <w:szCs w:val="28"/>
-        </w:rPr>
-      </w:pPr>
-      <w:r>
-        <w:rPr>
-          <w:rFonts w:ascii="Times New Roman" w:hAnsi="Times New Roman" w:cs="Times New Roman"/>
-          <w:sz w:val="28"/>
-          <w:szCs w:val="28"/>
-        </w:rPr>
-        <w:t>Task Decomp</w:t>
-      </w:r>
-    </w:p>
-    <w:p>
-      <w:pPr>
-        <w:rPr>
-          <w:rFonts w:ascii="Times New Roman" w:hAnsi="Times New Roman" w:cs="Times New Roman"/>
-          <w:sz w:val="28"/>
-          <w:szCs w:val="28"/>
-        </w:rPr>
-      </w:pPr>
-      <w:r>
-        <w:rPr>
-          <w:rFonts w:ascii="Times New Roman" w:hAnsi="Times New Roman" w:cs="Times New Roman"/>
           <w:noProof/>
           <w:sz w:val="32"/>
           <w:szCs w:val="32"/>
         </w:rPr>
+        <w:lastRenderedPageBreak/>
         <mc:AlternateContent>
           <mc:Choice Requires="wpg">
             <w:drawing>
-              <wp:anchor distT="0" distB="0" distL="114300" distR="114300" simplePos="0" relativeHeight="251662336" behindDoc="0" locked="0" layoutInCell="1" allowOverlap="1" wp14:anchorId="129CE1D7" wp14:editId="435A4CC5">
+              <wp:anchor distT="0" distB="0" distL="114300" distR="114300" simplePos="0" relativeHeight="251662336" behindDoc="0" locked="0" layoutInCell="1" allowOverlap="1" wp14:anchorId="129CE1D7" wp14:editId="281A3E11">
                 <wp:simplePos x="0" y="0"/>
                 <wp:positionH relativeFrom="margin">
-                  <wp:posOffset>1874520</wp:posOffset>
+                  <wp:posOffset>1859504</wp:posOffset>
                 </wp:positionH>
                 <wp:positionV relativeFrom="paragraph">
-                  <wp:posOffset>230505</wp:posOffset>
+                  <wp:posOffset>580779</wp:posOffset>
                 </wp:positionV>
-                <wp:extent cx="2392680" cy="868680"/>
-                <wp:effectExtent l="0" t="0" r="26670" b="26670"/>
+                <wp:extent cx="2330450" cy="845185"/>
+                <wp:effectExtent l="0" t="0" r="12700" b="12065"/>
                 <wp:wrapTopAndBottom/>
                 <wp:docPr id="2" name="Group 2"/>
                 <wp:cNvGraphicFramePr/>
@@ -1453,7 +1337,7 @@
                       <wpg:grpSpPr>
                         <a:xfrm>
                           <a:off x="0" y="0"/>
-                          <a:ext cx="2392680" cy="868680"/>
+                          <a:ext cx="2330450" cy="845185"/>
                           <a:chOff x="0" y="0"/>
                           <a:chExt cx="2176847" cy="723265"/>
                         </a:xfrm>
@@ -1503,7 +1387,7 @@
                         </wps:cNvSpPr>
                         <wps:spPr bwMode="auto">
                           <a:xfrm>
-                            <a:off x="345406" y="156361"/>
+                            <a:off x="340491" y="125284"/>
                             <a:ext cx="1552105" cy="420982"/>
                           </a:xfrm>
                           <a:prstGeom prst="rect">
@@ -1523,11 +1407,15 @@
                           <w:txbxContent>
                             <w:p>
                               <w:pPr>
+                                <w:jc w:val="center"/>
                                 <w:rPr>
                                   <w:rFonts w:ascii="Times New Roman" w:hAnsi="Times New Roman" w:cs="Times New Roman"/>
                                   <w:sz w:val="24"/>
                                   <w:szCs w:val="24"/>
                                 </w:rPr>
+                                <w:pPrChange w:id="0" w:author="Teng Xue" w:date="2021-02-26T00:56:00Z">
+                                  <w:pPr/>
+                                </w:pPrChange>
                               </w:pPr>
                               <w:r>
                                 <w:rPr>
@@ -1558,20 +1446,24 @@
           </mc:Choice>
           <mc:Fallback>
             <w:pict>
-              <v:group w14:anchorId="129CE1D7" id="Group 2" o:spid="_x0000_s1027" style="position:absolute;margin-left:147.6pt;margin-top:18.15pt;width:188.4pt;height:68.4pt;z-index:251662336;mso-position-horizontal-relative:margin;mso-width-relative:margin;mso-height-relative:margin" coordsize="21768,7232" o:gfxdata="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">
+              <v:group w14:anchorId="129CE1D7" id="Group 2" o:spid="_x0000_s1027" style="position:absolute;margin-left:146.4pt;margin-top:45.75pt;width:183.5pt;height:66.55pt;z-index:251662336;mso-position-horizontal-relative:margin;mso-width-relative:margin;mso-height-relative:margin" coordsize="21768,7232" o:gfxdata="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">
                 <v:oval id="Oval 1" o:spid="_x0000_s1028" style="position:absolute;width:21768;height:7232;visibility:visible;mso-wrap-style:square;v-text-anchor:middle" o:gfxdata="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" fillcolor="white [3201]" strokecolor="#0070c0" strokeweight="1pt">
                   <v:stroke joinstyle="miter"/>
                 </v:oval>
-                <v:shape id="_x0000_s1029" type="#_x0000_t202" style="position:absolute;left:3454;top:1563;width:15521;height:4210;visibility:visible;mso-wrap-style:square;v-text-anchor:top" o:gfxdata="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" stroked="f">
+                <v:shape id="_x0000_s1029" type="#_x0000_t202" style="position:absolute;left:3404;top:1252;width:15521;height:4210;visibility:visible;mso-wrap-style:square;v-text-anchor:top" o:gfxdata="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" stroked="f">
                   <v:textbox>
                     <w:txbxContent>
                       <w:p>
                         <w:pPr>
+                          <w:jc w:val="center"/>
                           <w:rPr>
                             <w:rFonts w:ascii="Times New Roman" w:hAnsi="Times New Roman" w:cs="Times New Roman"/>
                             <w:sz w:val="24"/>
                             <w:szCs w:val="24"/>
                           </w:rPr>
+                          <w:pPrChange w:id="1" w:author="Teng Xue" w:date="2021-02-26T00:56:00Z">
+                            <w:pPr/>
+                          </w:pPrChange>
                         </w:pPr>
                         <w:r>
                           <w:rPr>
@@ -1591,25 +1483,88 @@
           </mc:Fallback>
         </mc:AlternateContent>
       </w:r>
-    </w:p>
-    <w:p>
-      <w:pPr>
-        <w:ind w:left="2160" w:firstLine="720"/>
+      <w:r>
+        <w:rPr>
+          <w:rFonts w:ascii="Times New Roman" w:hAnsi="Times New Roman" w:cs="Times New Roman"/>
+          <w:sz w:val="32"/>
+          <w:szCs w:val="32"/>
+          <w:u w:val="single"/>
+        </w:rPr>
+        <w:t xml:space="preserve">View </w:t>
+      </w:r>
+      <w:r>
+        <w:rPr>
+          <w:rFonts w:ascii="Times New Roman" w:hAnsi="Times New Roman" w:cs="Times New Roman"/>
+          <w:sz w:val="32"/>
+          <w:szCs w:val="32"/>
+          <w:u w:val="single"/>
+        </w:rPr>
+        <w:t>Store Revenue by Year by State</w:t>
+      </w:r>
+      <w:r>
+        <w:rPr>
+          <w:rFonts w:ascii="Times New Roman" w:hAnsi="Times New Roman" w:cs="Times New Roman"/>
+          <w:sz w:val="32"/>
+          <w:szCs w:val="32"/>
+          <w:u w:val="single"/>
+        </w:rPr>
+        <w:t xml:space="preserve"> </w:t>
+      </w:r>
+      <w:r>
+        <w:rPr>
+          <w:rFonts w:ascii="Times New Roman" w:hAnsi="Times New Roman" w:cs="Times New Roman"/>
+          <w:sz w:val="32"/>
+          <w:szCs w:val="32"/>
+          <w:u w:val="single"/>
+        </w:rPr>
+        <w:t>Report</w:t>
+      </w:r>
+    </w:p>
+    <w:p>
+      <w:pPr>
         <w:rPr>
           <w:rFonts w:ascii="Times New Roman" w:hAnsi="Times New Roman" w:cs="Times New Roman"/>
           <w:sz w:val="28"/>
           <w:szCs w:val="28"/>
         </w:rPr>
       </w:pPr>
-    </w:p>
-    <w:p>
-      <w:pPr>
-        <w:rPr>
-          <w:rFonts w:ascii="Times New Roman" w:hAnsi="Times New Roman" w:cs="Times New Roman"/>
-          <w:sz w:val="24"/>
-          <w:szCs w:val="24"/>
-        </w:rPr>
-      </w:pPr>
+      <w:r>
+        <w:rPr>
+          <w:rFonts w:ascii="Times New Roman" w:hAnsi="Times New Roman" w:cs="Times New Roman"/>
+          <w:sz w:val="28"/>
+          <w:szCs w:val="28"/>
+        </w:rPr>
+        <w:t>Task Decomp</w:t>
+      </w:r>
+    </w:p>
+    <w:p>
+      <w:pPr>
+        <w:rPr>
+          <w:rFonts w:ascii="Times New Roman" w:hAnsi="Times New Roman" w:cs="Times New Roman"/>
+          <w:sz w:val="28"/>
+          <w:szCs w:val="28"/>
+        </w:rPr>
+      </w:pPr>
+    </w:p>
+    <w:p>
+      <w:pPr>
+        <w:ind w:left="2160" w:firstLine="720"/>
+        <w:rPr>
+          <w:rFonts w:ascii="Times New Roman" w:hAnsi="Times New Roman" w:cs="Times New Roman"/>
+          <w:sz w:val="28"/>
+          <w:szCs w:val="28"/>
+        </w:rPr>
+      </w:pPr>
+    </w:p>
+    <w:p>
+      <w:pPr>
+        <w:rPr>
+          <w:rFonts w:ascii="Times New Roman" w:hAnsi="Times New Roman" w:cs="Times New Roman"/>
+          <w:sz w:val="24"/>
+          <w:szCs w:val="24"/>
+        </w:rPr>
+      </w:pPr>
+      <w:proofErr w:type="spellStart"/>
       <w:r>
         <w:rPr>
           <w:rFonts w:ascii="Times New Roman" w:hAnsi="Times New Roman" w:cs="Times New Roman"/>
@@ -1618,7 +1573,18 @@
           <w:sz w:val="24"/>
           <w:szCs w:val="24"/>
         </w:rPr>
-        <w:t>Lock Types</w:t>
+        <w:t>Lock</w:t>
+      </w:r>
+      <w:proofErr w:type="spellEnd"/>
+      <w:r>
+        <w:rPr>
+          <w:rFonts w:ascii="Times New Roman" w:hAnsi="Times New Roman" w:cs="Times New Roman"/>
+          <w:b/>
+          <w:bCs/>
+          <w:sz w:val="24"/>
+          <w:szCs w:val="24"/>
+        </w:rPr>
+        <w:t xml:space="preserve"> Types</w:t>
       </w:r>
       <w:r>
         <w:rPr>
@@ -1798,6 +1764,7 @@
         </w:rPr>
         <w:t xml:space="preserve"> </w:t>
       </w:r>
+      <w:commentRangeStart w:id="2"/>
       <w:r>
         <w:rPr>
           <w:rFonts w:ascii="Times New Roman" w:hAnsi="Times New Roman" w:cs="Times New Roman"/>
@@ -1805,6 +1772,13 @@
           <w:szCs w:val="24"/>
         </w:rPr>
         <w:t>table</w:t>
+      </w:r>
+      <w:commentRangeEnd w:id="2"/>
+      <w:r>
+        <w:rPr>
+          <w:rStyle w:val="a5"/>
+        </w:rPr>
+        <w:commentReference w:id="2"/>
       </w:r>
     </w:p>
     <w:p>
@@ -2038,7 +2012,7 @@
     </w:p>
     <w:p>
       <w:pPr>
-        <w:pStyle w:val="ListParagraph"/>
+        <w:pStyle w:val="a3"/>
         <w:numPr>
           <w:ilvl w:val="0"/>
           <w:numId w:val="1"/>
@@ -2096,7 +2070,7 @@
     </w:p>
     <w:p>
       <w:pPr>
-        <w:pStyle w:val="ListParagraph"/>
+        <w:pStyle w:val="a3"/>
         <w:numPr>
           <w:ilvl w:val="0"/>
           <w:numId w:val="1"/>
@@ -2144,7 +2118,7 @@
     </w:p>
     <w:p>
       <w:pPr>
-        <w:pStyle w:val="ListParagraph"/>
+        <w:pStyle w:val="a3"/>
         <w:numPr>
           <w:ilvl w:val="0"/>
           <w:numId w:val="1"/>
@@ -2212,7 +2186,7 @@
     </w:p>
     <w:p>
       <w:pPr>
-        <w:pStyle w:val="ListParagraph"/>
+        <w:pStyle w:val="a3"/>
         <w:numPr>
           <w:ilvl w:val="1"/>
           <w:numId w:val="1"/>
@@ -2332,7 +2306,7 @@
     </w:p>
     <w:p>
       <w:pPr>
-        <w:pStyle w:val="ListParagraph"/>
+        <w:pStyle w:val="a3"/>
         <w:numPr>
           <w:ilvl w:val="1"/>
           <w:numId w:val="1"/>
@@ -2424,54 +2398,23 @@
         </w:rPr>
         <w:t xml:space="preserve"> sale revenue based on </w:t>
       </w:r>
-      <w:commentRangeStart w:id="9"/>
-      <w:commentRangeStart w:id="10"/>
-      <w:r>
-        <w:rPr>
-          <w:rFonts w:ascii="Times New Roman" w:hAnsi="Times New Roman" w:cs="Times New Roman"/>
-          <w:sz w:val="24"/>
-          <w:szCs w:val="24"/>
-          <w:rPrChange w:id="11" w:author="Li Liang" w:date="2021-02-24T23:07:00Z">
-            <w:rPr>
-              <w:rFonts w:ascii="Times New Roman" w:hAnsi="Times New Roman" w:cs="Times New Roman"/>
-              <w:i/>
-              <w:iCs/>
-              <w:sz w:val="24"/>
-              <w:szCs w:val="24"/>
-            </w:rPr>
-          </w:rPrChange>
+      <w:proofErr w:type="spellStart"/>
+      <w:r>
+        <w:rPr>
+          <w:rFonts w:ascii="Times New Roman" w:hAnsi="Times New Roman" w:cs="Times New Roman"/>
+          <w:sz w:val="24"/>
+          <w:szCs w:val="24"/>
         </w:rPr>
         <w:t>Total_Amount</w:t>
       </w:r>
-      <w:r>
-        <w:rPr>
-          <w:rFonts w:ascii="Times New Roman" w:hAnsi="Times New Roman" w:cs="Times New Roman"/>
-          <w:sz w:val="24"/>
-          <w:szCs w:val="24"/>
-        </w:rPr>
-        <w:t xml:space="preserve"> </w:t>
-      </w:r>
-      <w:commentRangeEnd w:id="9"/>
-      <w:r>
-        <w:rPr>
-          <w:rStyle w:val="CommentReference"/>
-        </w:rPr>
-        <w:commentReference w:id="9"/>
-      </w:r>
-      <w:commentRangeEnd w:id="10"/>
-      <w:r>
-        <w:rPr>
-          <w:rStyle w:val="CommentReference"/>
-        </w:rPr>
-        <w:commentReference w:id="10"/>
-      </w:r>
-      <w:r>
-        <w:rPr>
-          <w:rFonts w:ascii="Times New Roman" w:hAnsi="Times New Roman" w:cs="Times New Roman"/>
-          <w:sz w:val="24"/>
-          <w:szCs w:val="24"/>
-        </w:rPr>
-        <w:t xml:space="preserve">(from the </w:t>
+      <w:proofErr w:type="spellEnd"/>
+      <w:r>
+        <w:rPr>
+          <w:rFonts w:ascii="Times New Roman" w:hAnsi="Times New Roman" w:cs="Times New Roman"/>
+          <w:sz w:val="24"/>
+          <w:szCs w:val="24"/>
+        </w:rPr>
+        <w:t xml:space="preserve"> (from the </w:t>
       </w:r>
       <w:r>
         <w:rPr>
@@ -2488,30 +2431,12 @@
           <w:sz w:val="24"/>
           <w:szCs w:val="24"/>
         </w:rPr>
-        <w:t xml:space="preserve"> table)</w:t>
-      </w:r>
-      <w:del w:id="12" w:author="Li Liang" w:date="2021-02-25T00:33:00Z">
-        <w:r>
-          <w:rPr>
-            <w:rFonts w:ascii="Times New Roman" w:hAnsi="Times New Roman" w:cs="Times New Roman"/>
-            <w:sz w:val="24"/>
-            <w:szCs w:val="24"/>
-          </w:rPr>
-          <w:delText xml:space="preserve"> and individual item price</w:delText>
-        </w:r>
-      </w:del>
-      <w:r>
-        <w:rPr>
-          <w:rFonts w:ascii="Times New Roman" w:hAnsi="Times New Roman" w:cs="Times New Roman"/>
-          <w:sz w:val="24"/>
-          <w:szCs w:val="24"/>
-        </w:rPr>
-        <w:t xml:space="preserve">. </w:t>
-      </w:r>
-    </w:p>
-    <w:p>
-      <w:pPr>
-        <w:pStyle w:val="ListParagraph"/>
+        <w:t xml:space="preserve"> table). </w:t>
+      </w:r>
+    </w:p>
+    <w:p>
+      <w:pPr>
+        <w:pStyle w:val="a3"/>
         <w:numPr>
           <w:ilvl w:val="2"/>
           <w:numId w:val="1"/>
@@ -2520,23 +2445,16 @@
           <w:rFonts w:ascii="Times New Roman" w:hAnsi="Times New Roman" w:cs="Times New Roman"/>
         </w:rPr>
       </w:pPr>
-      <w:r>
-        <w:rPr>
-          <w:rFonts w:ascii="Times New Roman" w:hAnsi="Times New Roman" w:cs="Times New Roman"/>
-          <w:sz w:val="24"/>
-          <w:szCs w:val="24"/>
-          <w:rPrChange w:id="13" w:author="Li Liang" w:date="2021-02-24T23:07:00Z">
-            <w:rPr>
-              <w:rFonts w:ascii="Times New Roman" w:hAnsi="Times New Roman" w:cs="Times New Roman"/>
-              <w:i/>
-              <w:iCs/>
-              <w:sz w:val="24"/>
-              <w:szCs w:val="24"/>
-            </w:rPr>
-          </w:rPrChange>
+      <w:proofErr w:type="spellStart"/>
+      <w:r>
+        <w:rPr>
+          <w:rFonts w:ascii="Times New Roman" w:hAnsi="Times New Roman" w:cs="Times New Roman"/>
+          <w:sz w:val="24"/>
+          <w:szCs w:val="24"/>
         </w:rPr>
         <w:t>Total_Amount</w:t>
       </w:r>
+      <w:proofErr w:type="spellEnd"/>
       <w:r>
         <w:rPr>
           <w:rFonts w:ascii="Times New Roman" w:hAnsi="Times New Roman" w:cs="Times New Roman"/>
@@ -2578,68 +2496,30 @@
         </w:rPr>
         <w:t xml:space="preserve"> based on the </w:t>
       </w:r>
-      <w:del w:id="14" w:author="Li Liang" w:date="2021-02-24T23:08:00Z">
-        <w:r>
-          <w:rPr>
-            <w:rFonts w:ascii="Times New Roman" w:hAnsi="Times New Roman" w:cs="Times New Roman"/>
-            <w:sz w:val="24"/>
-            <w:szCs w:val="24"/>
-            <w:rPrChange w:id="15" w:author="Li Liang" w:date="2021-02-24T23:08:00Z">
-              <w:rPr>
-                <w:rFonts w:ascii="Times New Roman" w:hAnsi="Times New Roman" w:cs="Times New Roman"/>
-                <w:i/>
-                <w:iCs/>
-                <w:sz w:val="24"/>
-                <w:szCs w:val="24"/>
-              </w:rPr>
-            </w:rPrChange>
-          </w:rPr>
-          <w:delText>date</w:delText>
-        </w:r>
-        <w:r>
-          <w:rPr>
-            <w:rFonts w:ascii="Times New Roman" w:hAnsi="Times New Roman" w:cs="Times New Roman"/>
-            <w:sz w:val="24"/>
-            <w:szCs w:val="24"/>
-          </w:rPr>
-          <w:delText xml:space="preserve"> </w:delText>
-        </w:r>
-      </w:del>
-      <w:ins w:id="16" w:author="Li Liang" w:date="2021-02-24T23:08:00Z">
-        <w:r>
-          <w:rPr>
-            <w:rFonts w:ascii="Times New Roman" w:hAnsi="Times New Roman" w:cs="Times New Roman"/>
-            <w:sz w:val="24"/>
-            <w:szCs w:val="24"/>
-          </w:rPr>
-          <w:t>D</w:t>
-        </w:r>
-        <w:r>
-          <w:rPr>
-            <w:rFonts w:ascii="Times New Roman" w:hAnsi="Times New Roman" w:cs="Times New Roman"/>
-            <w:sz w:val="24"/>
-            <w:szCs w:val="24"/>
-            <w:rPrChange w:id="17" w:author="Li Liang" w:date="2021-02-24T23:08:00Z">
-              <w:rPr>
-                <w:rFonts w:ascii="Times New Roman" w:hAnsi="Times New Roman" w:cs="Times New Roman"/>
-                <w:i/>
-                <w:iCs/>
-                <w:sz w:val="24"/>
-                <w:szCs w:val="24"/>
-              </w:rPr>
-            </w:rPrChange>
-          </w:rPr>
-          <w:t>ate</w:t>
-        </w:r>
-        <w:r>
-          <w:rPr>
-            <w:rFonts w:ascii="Times New Roman" w:hAnsi="Times New Roman" w:cs="Times New Roman"/>
-            <w:sz w:val="24"/>
-            <w:szCs w:val="24"/>
-          </w:rPr>
-          <w:t xml:space="preserve"> </w:t>
-        </w:r>
-      </w:ins>
+      <w:r>
+        <w:rPr>
+          <w:rFonts w:ascii="Times New Roman" w:hAnsi="Times New Roman" w:cs="Times New Roman"/>
+          <w:sz w:val="24"/>
+          <w:szCs w:val="24"/>
+        </w:rPr>
+        <w:t>D</w:t>
+      </w:r>
+      <w:r>
+        <w:rPr>
+          <w:rFonts w:ascii="Times New Roman" w:hAnsi="Times New Roman" w:cs="Times New Roman"/>
+          <w:sz w:val="24"/>
+          <w:szCs w:val="24"/>
+        </w:rPr>
+        <w:t>ate</w:t>
+      </w:r>
+      <w:r>
+        <w:rPr>
+          <w:rFonts w:ascii="Times New Roman" w:hAnsi="Times New Roman" w:cs="Times New Roman"/>
+          <w:sz w:val="24"/>
+          <w:szCs w:val="24"/>
+        </w:rPr>
+        <w:t xml:space="preserve"> </w:t>
+      </w:r>
       <w:r>
         <w:rPr>
           <w:rFonts w:ascii="Times New Roman" w:hAnsi="Times New Roman" w:cs="Times New Roman"/>
@@ -2665,26 +2545,14 @@
         </w:rPr>
         <w:t xml:space="preserve"> table)</w:t>
       </w:r>
-      <w:ins w:id="18" w:author="Li Liang" w:date="2021-02-25T00:33:00Z">
-        <w:r>
-          <w:rPr>
-            <w:rFonts w:ascii="Times New Roman" w:hAnsi="Times New Roman" w:cs="Times New Roman"/>
-            <w:sz w:val="24"/>
-            <w:szCs w:val="24"/>
-          </w:rPr>
-          <w:t>,</w:t>
-        </w:r>
-      </w:ins>
-      <w:del w:id="19" w:author="Li Liang" w:date="2021-02-25T00:33:00Z">
-        <w:r>
-          <w:rPr>
-            <w:rFonts w:ascii="Times New Roman" w:hAnsi="Times New Roman" w:cs="Times New Roman"/>
-            <w:sz w:val="24"/>
-            <w:szCs w:val="24"/>
-          </w:rPr>
-          <w:delText xml:space="preserve"> and</w:delText>
-        </w:r>
-      </w:del>
+      <w:r>
+        <w:rPr>
+          <w:rFonts w:ascii="Times New Roman" w:hAnsi="Times New Roman" w:cs="Times New Roman"/>
+          <w:sz w:val="24"/>
+          <w:szCs w:val="24"/>
+        </w:rPr>
+        <w:t>,</w:t>
+      </w:r>
       <w:r>
         <w:rPr>
           <w:rFonts w:ascii="Times New Roman" w:hAnsi="Times New Roman" w:cs="Times New Roman"/>
@@ -2693,53 +2561,22 @@
         </w:rPr>
         <w:t xml:space="preserve"> the </w:t>
       </w:r>
-      <w:del w:id="20" w:author="Li Liang" w:date="2021-02-24T23:08:00Z">
-        <w:r>
-          <w:rPr>
-            <w:rFonts w:ascii="Times New Roman" w:hAnsi="Times New Roman" w:cs="Times New Roman"/>
-            <w:i/>
-            <w:iCs/>
-            <w:sz w:val="24"/>
-            <w:szCs w:val="24"/>
-          </w:rPr>
-          <w:delText>quantity</w:delText>
-        </w:r>
-        <w:r>
-          <w:rPr>
-            <w:rFonts w:ascii="Times New Roman" w:hAnsi="Times New Roman" w:cs="Times New Roman"/>
-            <w:sz w:val="24"/>
-            <w:szCs w:val="24"/>
-          </w:rPr>
-          <w:delText xml:space="preserve"> </w:delText>
-        </w:r>
-      </w:del>
-      <w:ins w:id="21" w:author="Li Liang" w:date="2021-02-24T23:08:00Z">
-        <w:r>
-          <w:rPr>
-            <w:rFonts w:ascii="Times New Roman" w:hAnsi="Times New Roman" w:cs="Times New Roman"/>
-            <w:sz w:val="24"/>
-            <w:szCs w:val="24"/>
-            <w:rPrChange w:id="22" w:author="Li Liang" w:date="2021-02-24T23:08:00Z">
-              <w:rPr>
-                <w:rFonts w:ascii="Times New Roman" w:hAnsi="Times New Roman" w:cs="Times New Roman"/>
-                <w:i/>
-                <w:iCs/>
-                <w:sz w:val="24"/>
-                <w:szCs w:val="24"/>
-              </w:rPr>
-            </w:rPrChange>
-          </w:rPr>
-          <w:t>Quantity</w:t>
-        </w:r>
-        <w:r>
-          <w:rPr>
-            <w:rFonts w:ascii="Times New Roman" w:hAnsi="Times New Roman" w:cs="Times New Roman"/>
-            <w:sz w:val="24"/>
-            <w:szCs w:val="24"/>
-          </w:rPr>
-          <w:t xml:space="preserve"> </w:t>
-        </w:r>
-      </w:ins>
+      <w:r>
+        <w:rPr>
+          <w:rFonts w:ascii="Times New Roman" w:hAnsi="Times New Roman" w:cs="Times New Roman"/>
+          <w:sz w:val="24"/>
+          <w:szCs w:val="24"/>
+        </w:rPr>
+        <w:t>Quantity</w:t>
+      </w:r>
+      <w:r>
+        <w:rPr>
+          <w:rFonts w:ascii="Times New Roman" w:hAnsi="Times New Roman" w:cs="Times New Roman"/>
+          <w:sz w:val="24"/>
+          <w:szCs w:val="24"/>
+        </w:rPr>
+        <w:t xml:space="preserve"> </w:t>
+      </w:r>
       <w:r>
         <w:rPr>
           <w:rFonts w:ascii="Times New Roman" w:hAnsi="Times New Roman" w:cs="Times New Roman"/>
@@ -2765,16 +2602,14 @@
         </w:rPr>
         <w:t xml:space="preserve"> table)</w:t>
       </w:r>
-      <w:ins w:id="23" w:author="Li Liang" w:date="2021-02-25T00:34:00Z">
-        <w:r>
-          <w:rPr>
-            <w:rFonts w:ascii="Times New Roman" w:hAnsi="Times New Roman" w:cs="Times New Roman"/>
-            <w:sz w:val="24"/>
-            <w:szCs w:val="24"/>
-          </w:rPr>
-          <w:t>, and individual item price</w:t>
-        </w:r>
-      </w:ins>
+      <w:r>
+        <w:rPr>
+          <w:rFonts w:ascii="Times New Roman" w:hAnsi="Times New Roman" w:cs="Times New Roman"/>
+          <w:sz w:val="24"/>
+          <w:szCs w:val="24"/>
+        </w:rPr>
+        <w:t>, and individual item price</w:t>
+      </w:r>
       <w:r>
         <w:rPr>
           <w:rFonts w:ascii="Times New Roman" w:hAnsi="Times New Roman" w:cs="Times New Roman"/>
@@ -2786,7 +2621,7 @@
     </w:p>
     <w:p>
       <w:pPr>
-        <w:pStyle w:val="ListParagraph"/>
+        <w:pStyle w:val="a3"/>
         <w:numPr>
           <w:ilvl w:val="2"/>
           <w:numId w:val="1"/>
@@ -2803,115 +2638,40 @@
         </w:rPr>
         <w:t xml:space="preserve">Individual item prices can be determined by </w:t>
       </w:r>
-      <w:del w:id="24" w:author="Li Liang" w:date="2021-02-24T23:09:00Z">
-        <w:r>
-          <w:rPr>
-            <w:rFonts w:ascii="Times New Roman" w:hAnsi="Times New Roman" w:cs="Times New Roman"/>
-            <w:sz w:val="24"/>
-            <w:szCs w:val="24"/>
-            <w:rPrChange w:id="25" w:author="Li Liang" w:date="2021-02-24T23:09:00Z">
-              <w:rPr>
-                <w:rFonts w:ascii="Times New Roman" w:hAnsi="Times New Roman" w:cs="Times New Roman"/>
-                <w:i/>
-                <w:iCs/>
-                <w:sz w:val="24"/>
-                <w:szCs w:val="24"/>
-              </w:rPr>
-            </w:rPrChange>
-          </w:rPr>
-          <w:delText>retail</w:delText>
-        </w:r>
-      </w:del>
-      <w:ins w:id="26" w:author="Li Liang" w:date="2021-02-24T23:09:00Z">
-        <w:r>
-          <w:rPr>
-            <w:rFonts w:ascii="Times New Roman" w:hAnsi="Times New Roman" w:cs="Times New Roman"/>
-            <w:sz w:val="24"/>
-            <w:szCs w:val="24"/>
-            <w:rPrChange w:id="27" w:author="Li Liang" w:date="2021-02-24T23:09:00Z">
-              <w:rPr>
-                <w:rFonts w:ascii="Times New Roman" w:hAnsi="Times New Roman" w:cs="Times New Roman"/>
-                <w:i/>
-                <w:iCs/>
-                <w:sz w:val="24"/>
-                <w:szCs w:val="24"/>
-              </w:rPr>
-            </w:rPrChange>
-          </w:rPr>
-          <w:t>Retail</w:t>
-        </w:r>
-      </w:ins>
-      <w:r>
-        <w:rPr>
-          <w:rFonts w:ascii="Times New Roman" w:hAnsi="Times New Roman" w:cs="Times New Roman"/>
-          <w:sz w:val="24"/>
-          <w:szCs w:val="24"/>
-          <w:rPrChange w:id="28" w:author="Li Liang" w:date="2021-02-24T23:09:00Z">
-            <w:rPr>
-              <w:rFonts w:ascii="Times New Roman" w:hAnsi="Times New Roman" w:cs="Times New Roman"/>
-              <w:i/>
-              <w:iCs/>
-              <w:sz w:val="24"/>
-              <w:szCs w:val="24"/>
-            </w:rPr>
-          </w:rPrChange>
+      <w:proofErr w:type="spellStart"/>
+      <w:r>
+        <w:rPr>
+          <w:rFonts w:ascii="Times New Roman" w:hAnsi="Times New Roman" w:cs="Times New Roman"/>
+          <w:sz w:val="24"/>
+          <w:szCs w:val="24"/>
+        </w:rPr>
+        <w:t>Retail</w:t>
+      </w:r>
+      <w:r>
+        <w:rPr>
+          <w:rFonts w:ascii="Times New Roman" w:hAnsi="Times New Roman" w:cs="Times New Roman"/>
+          <w:sz w:val="24"/>
+          <w:szCs w:val="24"/>
         </w:rPr>
         <w:t>_</w:t>
       </w:r>
-      <w:del w:id="29" w:author="Li Liang" w:date="2021-02-24T23:09:00Z">
-        <w:r>
-          <w:rPr>
-            <w:rFonts w:ascii="Times New Roman" w:hAnsi="Times New Roman" w:cs="Times New Roman"/>
-            <w:sz w:val="24"/>
-            <w:szCs w:val="24"/>
-            <w:rPrChange w:id="30" w:author="Li Liang" w:date="2021-02-24T23:09:00Z">
-              <w:rPr>
-                <w:rFonts w:ascii="Times New Roman" w:hAnsi="Times New Roman" w:cs="Times New Roman"/>
-                <w:i/>
-                <w:iCs/>
-                <w:sz w:val="24"/>
-                <w:szCs w:val="24"/>
-              </w:rPr>
-            </w:rPrChange>
-          </w:rPr>
-          <w:delText>price</w:delText>
-        </w:r>
-        <w:r>
-          <w:rPr>
-            <w:rFonts w:ascii="Times New Roman" w:hAnsi="Times New Roman" w:cs="Times New Roman"/>
-            <w:sz w:val="24"/>
-            <w:szCs w:val="24"/>
-          </w:rPr>
-          <w:delText xml:space="preserve"> </w:delText>
-        </w:r>
-      </w:del>
-      <w:ins w:id="31" w:author="Li Liang" w:date="2021-02-24T23:09:00Z">
-        <w:r>
-          <w:rPr>
-            <w:rFonts w:ascii="Times New Roman" w:hAnsi="Times New Roman" w:cs="Times New Roman"/>
-            <w:sz w:val="24"/>
-            <w:szCs w:val="24"/>
-            <w:rPrChange w:id="32" w:author="Li Liang" w:date="2021-02-24T23:09:00Z">
-              <w:rPr>
-                <w:rFonts w:ascii="Times New Roman" w:hAnsi="Times New Roman" w:cs="Times New Roman"/>
-                <w:i/>
-                <w:iCs/>
-                <w:sz w:val="24"/>
-                <w:szCs w:val="24"/>
-              </w:rPr>
-            </w:rPrChange>
-          </w:rPr>
-          <w:t>Price</w:t>
-        </w:r>
-        <w:r>
-          <w:rPr>
-            <w:rFonts w:ascii="Times New Roman" w:hAnsi="Times New Roman" w:cs="Times New Roman"/>
-            <w:sz w:val="24"/>
-            <w:szCs w:val="24"/>
-          </w:rPr>
-          <w:t xml:space="preserve"> </w:t>
-        </w:r>
-      </w:ins>
+      <w:r>
+        <w:rPr>
+          <w:rFonts w:ascii="Times New Roman" w:hAnsi="Times New Roman" w:cs="Times New Roman"/>
+          <w:sz w:val="24"/>
+          <w:szCs w:val="24"/>
+        </w:rPr>
+        <w:t>Price</w:t>
+      </w:r>
+      <w:proofErr w:type="spellEnd"/>
+      <w:r>
+        <w:rPr>
+          <w:rFonts w:ascii="Times New Roman" w:hAnsi="Times New Roman" w:cs="Times New Roman"/>
+          <w:sz w:val="24"/>
+          <w:szCs w:val="24"/>
+        </w:rPr>
+        <w:t xml:space="preserve"> </w:t>
+      </w:r>
       <w:r>
         <w:rPr>
           <w:rFonts w:ascii="Times New Roman" w:hAnsi="Times New Roman" w:cs="Times New Roman"/>
@@ -2937,131 +2697,56 @@
         </w:rPr>
         <w:t xml:space="preserve"> table) or </w:t>
       </w:r>
-      <w:del w:id="33" w:author="Li Liang" w:date="2021-02-24T23:09:00Z">
-        <w:r>
-          <w:rPr>
-            <w:rFonts w:ascii="Times New Roman" w:hAnsi="Times New Roman" w:cs="Times New Roman"/>
-            <w:sz w:val="24"/>
-            <w:szCs w:val="24"/>
-            <w:rPrChange w:id="34" w:author="Li Liang" w:date="2021-02-24T23:09:00Z">
-              <w:rPr>
-                <w:rFonts w:ascii="Times New Roman" w:hAnsi="Times New Roman" w:cs="Times New Roman"/>
-                <w:i/>
-                <w:iCs/>
-                <w:sz w:val="24"/>
-                <w:szCs w:val="24"/>
-              </w:rPr>
-            </w:rPrChange>
-          </w:rPr>
-          <w:delText>discount</w:delText>
-        </w:r>
-      </w:del>
-      <w:ins w:id="35" w:author="Li Liang" w:date="2021-02-24T23:09:00Z">
-        <w:r>
-          <w:rPr>
-            <w:rFonts w:ascii="Times New Roman" w:hAnsi="Times New Roman" w:cs="Times New Roman"/>
-            <w:sz w:val="24"/>
-            <w:szCs w:val="24"/>
-          </w:rPr>
-          <w:t>D</w:t>
-        </w:r>
-        <w:r>
-          <w:rPr>
-            <w:rFonts w:ascii="Times New Roman" w:hAnsi="Times New Roman" w:cs="Times New Roman"/>
-            <w:sz w:val="24"/>
-            <w:szCs w:val="24"/>
-            <w:rPrChange w:id="36" w:author="Li Liang" w:date="2021-02-24T23:09:00Z">
-              <w:rPr>
-                <w:rFonts w:ascii="Times New Roman" w:hAnsi="Times New Roman" w:cs="Times New Roman"/>
-                <w:i/>
-                <w:iCs/>
-                <w:sz w:val="24"/>
-                <w:szCs w:val="24"/>
-              </w:rPr>
-            </w:rPrChange>
-          </w:rPr>
-          <w:t>iscount</w:t>
-        </w:r>
-      </w:ins>
-      <w:r>
-        <w:rPr>
-          <w:rFonts w:ascii="Times New Roman" w:hAnsi="Times New Roman" w:cs="Times New Roman"/>
-          <w:sz w:val="24"/>
-          <w:szCs w:val="24"/>
-          <w:rPrChange w:id="37" w:author="Li Liang" w:date="2021-02-24T23:09:00Z">
-            <w:rPr>
-              <w:rFonts w:ascii="Times New Roman" w:hAnsi="Times New Roman" w:cs="Times New Roman"/>
-              <w:i/>
-              <w:iCs/>
-              <w:sz w:val="24"/>
-              <w:szCs w:val="24"/>
-            </w:rPr>
-          </w:rPrChange>
+      <w:proofErr w:type="spellStart"/>
+      <w:r>
+        <w:rPr>
+          <w:rFonts w:ascii="Times New Roman" w:hAnsi="Times New Roman" w:cs="Times New Roman"/>
+          <w:sz w:val="24"/>
+          <w:szCs w:val="24"/>
+        </w:rPr>
+        <w:t>D</w:t>
+      </w:r>
+      <w:r>
+        <w:rPr>
+          <w:rFonts w:ascii="Times New Roman" w:hAnsi="Times New Roman" w:cs="Times New Roman"/>
+          <w:sz w:val="24"/>
+          <w:szCs w:val="24"/>
+        </w:rPr>
+        <w:t>iscount</w:t>
+      </w:r>
+      <w:r>
+        <w:rPr>
+          <w:rFonts w:ascii="Times New Roman" w:hAnsi="Times New Roman" w:cs="Times New Roman"/>
+          <w:sz w:val="24"/>
+          <w:szCs w:val="24"/>
         </w:rPr>
         <w:t>_</w:t>
       </w:r>
-      <w:del w:id="38" w:author="Li Liang" w:date="2021-02-24T23:09:00Z">
-        <w:r>
-          <w:rPr>
-            <w:rFonts w:ascii="Times New Roman" w:hAnsi="Times New Roman" w:cs="Times New Roman"/>
-            <w:sz w:val="24"/>
-            <w:szCs w:val="24"/>
-            <w:rPrChange w:id="39" w:author="Li Liang" w:date="2021-02-24T23:09:00Z">
-              <w:rPr>
-                <w:rFonts w:ascii="Times New Roman" w:hAnsi="Times New Roman" w:cs="Times New Roman"/>
-                <w:i/>
-                <w:iCs/>
-                <w:sz w:val="24"/>
-                <w:szCs w:val="24"/>
-              </w:rPr>
-            </w:rPrChange>
-          </w:rPr>
-          <w:delText>price</w:delText>
-        </w:r>
-        <w:r>
-          <w:rPr>
-            <w:rFonts w:ascii="Times New Roman" w:hAnsi="Times New Roman" w:cs="Times New Roman"/>
-            <w:sz w:val="24"/>
-            <w:szCs w:val="24"/>
-          </w:rPr>
-          <w:delText xml:space="preserve"> </w:delText>
-        </w:r>
-      </w:del>
-      <w:ins w:id="40" w:author="Li Liang" w:date="2021-02-24T23:09:00Z">
-        <w:r>
-          <w:rPr>
-            <w:rFonts w:ascii="Times New Roman" w:hAnsi="Times New Roman" w:cs="Times New Roman"/>
-            <w:sz w:val="24"/>
-            <w:szCs w:val="24"/>
-          </w:rPr>
-          <w:t>P</w:t>
-        </w:r>
-        <w:r>
-          <w:rPr>
-            <w:rFonts w:ascii="Times New Roman" w:hAnsi="Times New Roman" w:cs="Times New Roman"/>
-            <w:sz w:val="24"/>
-            <w:szCs w:val="24"/>
-            <w:rPrChange w:id="41" w:author="Li Liang" w:date="2021-02-24T23:09:00Z">
-              <w:rPr>
-                <w:rFonts w:ascii="Times New Roman" w:hAnsi="Times New Roman" w:cs="Times New Roman"/>
-                <w:i/>
-                <w:iCs/>
-                <w:sz w:val="24"/>
-                <w:szCs w:val="24"/>
-              </w:rPr>
-            </w:rPrChange>
-          </w:rPr>
-          <w:t>rice</w:t>
-        </w:r>
-        <w:r>
-          <w:rPr>
-            <w:rFonts w:ascii="Times New Roman" w:hAnsi="Times New Roman" w:cs="Times New Roman"/>
-            <w:sz w:val="24"/>
-            <w:szCs w:val="24"/>
-          </w:rPr>
-          <w:t xml:space="preserve"> </w:t>
-        </w:r>
-      </w:ins>
+      <w:r>
+        <w:rPr>
+          <w:rFonts w:ascii="Times New Roman" w:hAnsi="Times New Roman" w:cs="Times New Roman"/>
+          <w:sz w:val="24"/>
+          <w:szCs w:val="24"/>
+        </w:rPr>
+        <w:t>P</w:t>
+      </w:r>
+      <w:r>
+        <w:rPr>
+          <w:rFonts w:ascii="Times New Roman" w:hAnsi="Times New Roman" w:cs="Times New Roman"/>
+          <w:sz w:val="24"/>
+          <w:szCs w:val="24"/>
+        </w:rPr>
+        <w:t>rice</w:t>
+      </w:r>
+      <w:proofErr w:type="spellEnd"/>
+      <w:r>
+        <w:rPr>
+          <w:rFonts w:ascii="Times New Roman" w:hAnsi="Times New Roman" w:cs="Times New Roman"/>
+          <w:sz w:val="24"/>
+          <w:szCs w:val="24"/>
+        </w:rPr>
+        <w:t xml:space="preserve"> </w:t>
+      </w:r>
       <w:r>
         <w:rPr>
           <w:rFonts w:ascii="Times New Roman" w:hAnsi="Times New Roman" w:cs="Times New Roman"/>
@@ -3106,7 +2791,7 @@
     </w:p>
     <w:p>
       <w:pPr>
-        <w:pStyle w:val="ListParagraph"/>
+        <w:pStyle w:val="a3"/>
         <w:numPr>
           <w:ilvl w:val="1"/>
           <w:numId w:val="1"/>
@@ -3240,7 +2925,7 @@
     </w:p>
     <w:p>
       <w:pPr>
-        <w:pStyle w:val="ListParagraph"/>
+        <w:pStyle w:val="a3"/>
         <w:numPr>
           <w:ilvl w:val="1"/>
           <w:numId w:val="1"/>
@@ -3321,23 +3006,16 @@
         </w:rPr>
         <w:t xml:space="preserve">, display </w:t>
       </w:r>
-      <w:r>
-        <w:rPr>
-          <w:rFonts w:ascii="Times New Roman" w:hAnsi="Times New Roman" w:cs="Times New Roman"/>
-          <w:sz w:val="24"/>
-          <w:szCs w:val="24"/>
-          <w:rPrChange w:id="42" w:author="Li Liang" w:date="2021-02-24T23:10:00Z">
-            <w:rPr>
-              <w:rFonts w:ascii="Times New Roman" w:hAnsi="Times New Roman" w:cs="Times New Roman"/>
-              <w:i/>
-              <w:iCs/>
-              <w:sz w:val="24"/>
-              <w:szCs w:val="24"/>
-            </w:rPr>
-          </w:rPrChange>
+      <w:proofErr w:type="spellStart"/>
+      <w:r>
+        <w:rPr>
+          <w:rFonts w:ascii="Times New Roman" w:hAnsi="Times New Roman" w:cs="Times New Roman"/>
+          <w:sz w:val="24"/>
+          <w:szCs w:val="24"/>
         </w:rPr>
         <w:t>Store_Number</w:t>
       </w:r>
+      <w:proofErr w:type="spellEnd"/>
       <w:r>
         <w:rPr>
           <w:rFonts w:ascii="Times New Roman" w:hAnsi="Times New Roman" w:cs="Times New Roman"/>
@@ -3363,23 +3041,16 @@
         </w:rPr>
         <w:t xml:space="preserve"> table), </w:t>
       </w:r>
-      <w:r>
-        <w:rPr>
-          <w:rFonts w:ascii="Times New Roman" w:hAnsi="Times New Roman" w:cs="Times New Roman"/>
-          <w:sz w:val="24"/>
-          <w:szCs w:val="24"/>
-          <w:rPrChange w:id="43" w:author="Li Liang" w:date="2021-02-24T23:10:00Z">
-            <w:rPr>
-              <w:rFonts w:ascii="Times New Roman" w:hAnsi="Times New Roman" w:cs="Times New Roman"/>
-              <w:i/>
-              <w:iCs/>
-              <w:sz w:val="24"/>
-              <w:szCs w:val="24"/>
-            </w:rPr>
-          </w:rPrChange>
+      <w:proofErr w:type="spellStart"/>
+      <w:r>
+        <w:rPr>
+          <w:rFonts w:ascii="Times New Roman" w:hAnsi="Times New Roman" w:cs="Times New Roman"/>
+          <w:sz w:val="24"/>
+          <w:szCs w:val="24"/>
         </w:rPr>
         <w:t>Street_Address</w:t>
       </w:r>
+      <w:proofErr w:type="spellEnd"/>
       <w:r>
         <w:rPr>
           <w:rFonts w:ascii="Times New Roman" w:hAnsi="Times New Roman" w:cs="Times New Roman"/>
@@ -3405,23 +3076,16 @@
         </w:rPr>
         <w:t xml:space="preserve"> table) of the store, and </w:t>
       </w:r>
-      <w:r>
-        <w:rPr>
-          <w:rFonts w:ascii="Times New Roman" w:hAnsi="Times New Roman" w:cs="Times New Roman"/>
-          <w:sz w:val="24"/>
-          <w:szCs w:val="24"/>
-          <w:rPrChange w:id="44" w:author="Li Liang" w:date="2021-02-24T23:11:00Z">
-            <w:rPr>
-              <w:rFonts w:ascii="Times New Roman" w:hAnsi="Times New Roman" w:cs="Times New Roman"/>
-              <w:i/>
-              <w:iCs/>
-              <w:sz w:val="24"/>
-              <w:szCs w:val="24"/>
-            </w:rPr>
-          </w:rPrChange>
+      <w:proofErr w:type="spellStart"/>
+      <w:r>
+        <w:rPr>
+          <w:rFonts w:ascii="Times New Roman" w:hAnsi="Times New Roman" w:cs="Times New Roman"/>
+          <w:sz w:val="24"/>
+          <w:szCs w:val="24"/>
         </w:rPr>
         <w:t>City_Name</w:t>
       </w:r>
+      <w:proofErr w:type="spellEnd"/>
       <w:r>
         <w:rPr>
           <w:rFonts w:ascii="Times New Roman" w:hAnsi="Times New Roman" w:cs="Times New Roman"/>
@@ -3458,7 +3122,7 @@
     </w:p>
     <w:p>
       <w:pPr>
-        <w:pStyle w:val="ListParagraph"/>
+        <w:pStyle w:val="a3"/>
         <w:numPr>
           <w:ilvl w:val="0"/>
           <w:numId w:val="1"/>
@@ -3580,16 +3244,16 @@
         <mc:AlternateContent>
           <mc:Choice Requires="wpg">
             <w:drawing>
-              <wp:anchor distT="0" distB="0" distL="114300" distR="114300" simplePos="0" relativeHeight="251664384" behindDoc="0" locked="0" layoutInCell="1" allowOverlap="1" wp14:anchorId="619438DC" wp14:editId="2CEC2E4C">
+              <wp:anchor distT="0" distB="0" distL="114300" distR="114300" simplePos="0" relativeHeight="251664384" behindDoc="0" locked="0" layoutInCell="1" allowOverlap="1" wp14:anchorId="619438DC" wp14:editId="2044D815">
                 <wp:simplePos x="0" y="0"/>
                 <wp:positionH relativeFrom="column">
-                  <wp:posOffset>982980</wp:posOffset>
+                  <wp:posOffset>1331595</wp:posOffset>
                 </wp:positionH>
                 <wp:positionV relativeFrom="paragraph">
-                  <wp:posOffset>370205</wp:posOffset>
+                  <wp:posOffset>391160</wp:posOffset>
                 </wp:positionV>
-                <wp:extent cx="4290060" cy="1633855"/>
-                <wp:effectExtent l="0" t="0" r="15240" b="23495"/>
+                <wp:extent cx="3887470" cy="1669415"/>
+                <wp:effectExtent l="0" t="0" r="17780" b="26035"/>
                 <wp:wrapTopAndBottom/>
                 <wp:docPr id="23" name="Group 23"/>
                 <wp:cNvGraphicFramePr/>
@@ -3600,9 +3264,9 @@
                       <wpg:grpSpPr>
                         <a:xfrm>
                           <a:off x="0" y="0"/>
-                          <a:ext cx="4290060" cy="1633855"/>
-                          <a:chOff x="-467458" y="-161831"/>
-                          <a:chExt cx="4785067" cy="1655351"/>
+                          <a:ext cx="3887470" cy="1669415"/>
+                          <a:chOff x="-48878" y="-161831"/>
+                          <a:chExt cx="4337010" cy="1691797"/>
                         </a:xfrm>
                       </wpg:grpSpPr>
                       <wpg:grpSp>
@@ -3611,9 +3275,9 @@
                         <wpg:grpSpPr>
                           <a:xfrm>
                             <a:off x="985910" y="-161831"/>
-                            <a:ext cx="3331699" cy="1611471"/>
+                            <a:ext cx="3302222" cy="1691797"/>
                             <a:chOff x="-114031" y="-188507"/>
-                            <a:chExt cx="4292373" cy="1877098"/>
+                            <a:chExt cx="4254396" cy="1970665"/>
                           </a:xfrm>
                         </wpg:grpSpPr>
                         <wps:wsp>
@@ -3715,8 +3379,8 @@
                           <wps:cNvSpPr/>
                           <wps:spPr>
                             <a:xfrm>
-                              <a:off x="1679280" y="1040444"/>
-                              <a:ext cx="2499062" cy="648147"/>
+                              <a:off x="1641303" y="1134010"/>
+                              <a:ext cx="2499062" cy="648148"/>
                             </a:xfrm>
                             <a:prstGeom prst="ellipse">
                               <a:avLst/>
@@ -3755,8 +3419,8 @@
                           </wps:cNvSpPr>
                           <wps:spPr bwMode="auto">
                             <a:xfrm>
-                              <a:off x="1944556" y="1180981"/>
-                              <a:ext cx="1981938" cy="363332"/>
+                              <a:off x="1876191" y="1278925"/>
+                              <a:ext cx="1981938" cy="363331"/>
                             </a:xfrm>
                             <a:prstGeom prst="rect">
                               <a:avLst/>
@@ -3775,11 +3439,15 @@
                             <w:txbxContent>
                               <w:p>
                                 <w:pPr>
+                                  <w:jc w:val="center"/>
                                   <w:rPr>
                                     <w:rFonts w:ascii="Times New Roman" w:hAnsi="Times New Roman" w:cs="Times New Roman"/>
                                     <w:sz w:val="24"/>
                                     <w:szCs w:val="24"/>
                                   </w:rPr>
+                                  <w:pPrChange w:id="3" w:author="Teng Xue" w:date="2021-02-26T01:00:00Z">
+                                    <w:pPr/>
+                                  </w:pPrChange>
                                 </w:pPr>
                                 <w:r>
                                   <w:rPr>
@@ -3799,12 +3467,13 @@
                         <wps:wsp>
                           <wps:cNvPr id="19" name="Straight Connector 19"/>
                           <wps:cNvCnPr>
+                            <a:stCxn id="12" idx="5"/>
                             <a:endCxn id="16" idx="0"/>
                           </wps:cNvCnPr>
                           <wps:spPr>
                             <a:xfrm>
-                              <a:off x="1232763" y="416972"/>
-                              <a:ext cx="1696048" cy="623472"/>
+                              <a:off x="2222555" y="310606"/>
+                              <a:ext cx="668278" cy="823405"/>
                             </a:xfrm>
                             <a:prstGeom prst="line">
                               <a:avLst/>
@@ -3837,8 +3506,8 @@
                         <wps:cNvSpPr/>
                         <wps:spPr>
                           <a:xfrm>
-                            <a:off x="-467458" y="982980"/>
-                            <a:ext cx="1793582" cy="510540"/>
+                            <a:off x="-48878" y="973539"/>
+                            <a:ext cx="1931523" cy="556427"/>
                           </a:xfrm>
                           <a:prstGeom prst="ellipse">
                             <a:avLst/>
@@ -3877,7 +3546,7 @@
                         </wps:cNvSpPr>
                         <wps:spPr bwMode="auto">
                           <a:xfrm>
-                            <a:off x="-237979" y="1081877"/>
+                            <a:off x="210103" y="1097945"/>
                             <a:ext cx="1334380" cy="295916"/>
                           </a:xfrm>
                           <a:prstGeom prst="rect">
@@ -3897,11 +3566,15 @@
                           <w:txbxContent>
                             <w:p>
                               <w:pPr>
+                                <w:jc w:val="center"/>
                                 <w:rPr>
                                   <w:rFonts w:ascii="Times New Roman" w:hAnsi="Times New Roman" w:cs="Times New Roman"/>
                                   <w:sz w:val="24"/>
                                   <w:szCs w:val="24"/>
                                 </w:rPr>
+                                <w:pPrChange w:id="4" w:author="Teng Xue" w:date="2021-02-26T01:00:00Z">
+                                  <w:pPr/>
+                                </w:pPrChange>
                               </w:pPr>
                               <w:r>
                                 <w:rPr>
@@ -3937,12 +3610,13 @@
                       <wps:wsp>
                         <wps:cNvPr id="22" name="Straight Connector 22"/>
                         <wps:cNvCnPr>
+                          <a:stCxn id="12" idx="3"/>
                           <a:endCxn id="20" idx="0"/>
                         </wps:cNvCnPr>
                         <wps:spPr>
                           <a:xfrm flipH="1">
-                            <a:off x="429334" y="326960"/>
-                            <a:ext cx="1352203" cy="656019"/>
+                            <a:off x="916884" y="266653"/>
+                            <a:ext cx="380197" cy="706886"/>
                           </a:xfrm>
                           <a:prstGeom prst="line">
                             <a:avLst/>
@@ -3983,8 +3657,8 @@
           </mc:Choice>
           <mc:Fallback>
             <w:pict>
-              <v:group w14:anchorId="619438DC" id="Group 23" o:spid="_x0000_s1030" style="position:absolute;margin-left:77.4pt;margin-top:29.15pt;width:337.8pt;height:128.65pt;z-index:251664384;mso-width-relative:margin;mso-height-relative:margin" coordorigin="-4674,-1618" coordsize="47850,16553" o:gfxdata="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">
-                <v:group id="Group 11" o:spid="_x0000_s1031" style="position:absolute;left:9859;top:-1618;width:33317;height:16114" coordorigin="-1140,-1885" coordsize="42923,18770" o:gfxdata="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">
+              <v:group w14:anchorId="619438DC" id="Group 23" o:spid="_x0000_s1030" style="position:absolute;margin-left:104.85pt;margin-top:30.8pt;width:306.1pt;height:131.45pt;z-index:251664384;mso-width-relative:margin;mso-height-relative:margin" coordorigin="-488,-1618" coordsize="43370,16917" o:gfxdata="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">
+                <v:group id="Group 11" o:spid="_x0000_s1031" style="position:absolute;left:9859;top:-1618;width:33022;height:16917" coordorigin="-1140,-1885" coordsize="42543,19706" o:gfxdata="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">
                   <v:oval id="Oval 12" o:spid="_x0000_s1032" style="position:absolute;left:-1140;top:-1885;width:27374;height:5847;visibility:visible;mso-wrap-style:square;v-text-anchor:middle" o:gfxdata="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" fillcolor="white [3201]" strokecolor="#0070c0" strokeweight="1pt">
                     <v:stroke joinstyle="miter"/>
                   </v:oval>
@@ -4019,19 +3693,23 @@
                       </w:txbxContent>
                     </v:textbox>
                   </v:shape>
-                  <v:oval id="Oval 16" o:spid="_x0000_s1034" style="position:absolute;left:16792;top:10404;width:24991;height:6481;visibility:visible;mso-wrap-style:square;v-text-anchor:middle" o:gfxdata="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" fillcolor="white [3201]" strokecolor="#0070c0" strokeweight="1pt">
+                  <v:oval id="Oval 16" o:spid="_x0000_s1034" style="position:absolute;left:16413;top:11340;width:24990;height:6481;visibility:visible;mso-wrap-style:square;v-text-anchor:middle" o:gfxdata="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" fillcolor="white [3201]" strokecolor="#0070c0" strokeweight="1pt">
                     <v:stroke joinstyle="miter"/>
                   </v:oval>
-                  <v:shape id="_x0000_s1035" type="#_x0000_t202" style="position:absolute;left:19445;top:11809;width:19819;height:3634;visibility:visible;mso-wrap-style:square;v-text-anchor:top" o:gfxdata="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" stroked="f">
+                  <v:shape id="_x0000_s1035" type="#_x0000_t202" style="position:absolute;left:18761;top:12789;width:19820;height:3633;visibility:visible;mso-wrap-style:square;v-text-anchor:top" o:gfxdata="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" stroked="f">
                     <v:textbox>
                       <w:txbxContent>
                         <w:p>
                           <w:pPr>
+                            <w:jc w:val="center"/>
                             <w:rPr>
                               <w:rFonts w:ascii="Times New Roman" w:hAnsi="Times New Roman" w:cs="Times New Roman"/>
                               <w:sz w:val="24"/>
                               <w:szCs w:val="24"/>
                             </w:rPr>
+                            <w:pPrChange w:id="5" w:author="Teng Xue" w:date="2021-02-26T01:00:00Z">
+                              <w:pPr/>
+                            </w:pPrChange>
                           </w:pPr>
                           <w:r>
                             <w:rPr>
@@ -4045,23 +3723,27 @@
                       </w:txbxContent>
                     </v:textbox>
                   </v:shape>
-                  <v:line id="Straight Connector 19" o:spid="_x0000_s1036" style="position:absolute;visibility:visible;mso-wrap-style:square" from="12327,4169" to="29288,10404" o:connectortype="straight" o:gfxdata="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" strokecolor="#0070c0" strokeweight=".5pt">
+                  <v:line id="Straight Connector 19" o:spid="_x0000_s1036" style="position:absolute;visibility:visible;mso-wrap-style:square" from="22225,3106" to="28908,11340" o:connectortype="straight" o:gfxdata="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" strokecolor="#0070c0" strokeweight=".5pt">
                     <v:stroke joinstyle="miter"/>
                   </v:line>
                 </v:group>
-                <v:oval id="Oval 20" o:spid="_x0000_s1037" style="position:absolute;left:-4674;top:9829;width:17935;height:5106;visibility:visible;mso-wrap-style:square;v-text-anchor:middle" o:gfxdata="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" fillcolor="white [3201]" strokecolor="#0070c0" strokeweight="1pt">
+                <v:oval id="Oval 20" o:spid="_x0000_s1037" style="position:absolute;left:-488;top:9735;width:19314;height:5564;visibility:visible;mso-wrap-style:square;v-text-anchor:middle" o:gfxdata="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" fillcolor="white [3201]" strokecolor="#0070c0" strokeweight="1pt">
                   <v:stroke joinstyle="miter"/>
                 </v:oval>
-                <v:shape id="_x0000_s1038" type="#_x0000_t202" style="position:absolute;left:-2379;top:10818;width:13343;height:2959;visibility:visible;mso-wrap-style:square;v-text-anchor:top" o:gfxdata="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" stroked="f">
+                <v:shape id="_x0000_s1038" type="#_x0000_t202" style="position:absolute;left:2101;top:10979;width:13343;height:2959;visibility:visible;mso-wrap-style:square;v-text-anchor:top" o:gfxdata="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" stroked="f">
                   <v:textbox>
                     <w:txbxContent>
                       <w:p>
                         <w:pPr>
+                          <w:jc w:val="center"/>
                           <w:rPr>
                             <w:rFonts w:ascii="Times New Roman" w:hAnsi="Times New Roman" w:cs="Times New Roman"/>
                             <w:sz w:val="24"/>
                             <w:szCs w:val="24"/>
                           </w:rPr>
+                          <w:pPrChange w:id="6" w:author="Teng Xue" w:date="2021-02-26T01:00:00Z">
+                            <w:pPr/>
+                          </w:pPrChange>
                         </w:pPr>
                         <w:r>
                           <w:rPr>
@@ -4091,7 +3773,7 @@
                     </w:txbxContent>
                   </v:textbox>
                 </v:shape>
-                <v:line id="Straight Connector 22" o:spid="_x0000_s1039" style="position:absolute;flip:x;visibility:visible;mso-wrap-style:square" from="4293,3269" to="17815,9829" o:connectortype="straight" o:gfxdata="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" strokecolor="#0070c0" strokeweight=".5pt">
+                <v:line id="Straight Connector 22" o:spid="_x0000_s1039" style="position:absolute;flip:x;visibility:visible;mso-wrap-style:square" from="9168,2666" to="12970,9735" o:connectortype="straight" o:gfxdata="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" strokecolor="#0070c0" strokeweight=".5pt">
                   <v:stroke joinstyle="miter"/>
                 </v:line>
                 <w10:wrap type="topAndBottom"/>
@@ -4324,6 +4006,7 @@
         </w:rPr>
         <w:t xml:space="preserve">Low – </w:t>
       </w:r>
+      <w:proofErr w:type="gramStart"/>
       <w:r>
         <w:rPr>
           <w:rFonts w:ascii="Times New Roman" w:hAnsi="Times New Roman" w:cs="Times New Roman"/>
@@ -4348,6 +4031,7 @@
         </w:rPr>
         <w:t>wo</w:t>
       </w:r>
+      <w:proofErr w:type="gramEnd"/>
       <w:r>
         <w:rPr>
           <w:rFonts w:ascii="Times New Roman" w:hAnsi="Times New Roman" w:cs="Times New Roman"/>
@@ -4545,7 +4229,7 @@
     </w:p>
     <w:p>
       <w:pPr>
-        <w:pStyle w:val="ListParagraph"/>
+        <w:pStyle w:val="a3"/>
         <w:numPr>
           <w:ilvl w:val="0"/>
           <w:numId w:val="3"/>
@@ -4645,7 +4329,7 @@
     </w:p>
     <w:p>
       <w:pPr>
-        <w:pStyle w:val="ListParagraph"/>
+        <w:pStyle w:val="a3"/>
         <w:numPr>
           <w:ilvl w:val="0"/>
           <w:numId w:val="3"/>
@@ -4691,6 +4375,7 @@
         </w:rPr>
         <w:t xml:space="preserve"> query for information about the available </w:t>
       </w:r>
+      <w:proofErr w:type="spellStart"/>
       <w:r>
         <w:rPr>
           <w:rFonts w:ascii="Times New Roman" w:hAnsi="Times New Roman" w:cs="Times New Roman"/>
@@ -4701,6 +4386,7 @@
         </w:rPr>
         <w:t>State_Location</w:t>
       </w:r>
+      <w:proofErr w:type="spellEnd"/>
       <w:r>
         <w:rPr>
           <w:rFonts w:ascii="Times New Roman" w:hAnsi="Times New Roman" w:cs="Times New Roman"/>
@@ -4709,6 +4395,7 @@
         </w:rPr>
         <w:t xml:space="preserve"> and </w:t>
       </w:r>
+      <w:proofErr w:type="spellStart"/>
       <w:r>
         <w:rPr>
           <w:rFonts w:ascii="Times New Roman" w:hAnsi="Times New Roman" w:cs="Times New Roman"/>
@@ -4739,6 +4426,7 @@
         </w:rPr>
         <w:t>_Name</w:t>
       </w:r>
+      <w:proofErr w:type="spellEnd"/>
       <w:r>
         <w:rPr>
           <w:rFonts w:ascii="Times New Roman" w:hAnsi="Times New Roman" w:cs="Times New Roman"/>
@@ -4783,7 +4471,7 @@
     </w:p>
     <w:p>
       <w:pPr>
-        <w:pStyle w:val="ListParagraph"/>
+        <w:pStyle w:val="a3"/>
         <w:numPr>
           <w:ilvl w:val="1"/>
           <w:numId w:val="3"/>
@@ -4800,6 +4488,7 @@
         </w:rPr>
         <w:t xml:space="preserve">Display </w:t>
       </w:r>
+      <w:proofErr w:type="spellStart"/>
       <w:r>
         <w:rPr>
           <w:rFonts w:ascii="Times New Roman" w:hAnsi="Times New Roman" w:cs="Times New Roman"/>
@@ -4810,6 +4499,7 @@
         </w:rPr>
         <w:t>State_Location</w:t>
       </w:r>
+      <w:proofErr w:type="spellEnd"/>
       <w:r>
         <w:rPr>
           <w:rFonts w:ascii="Times New Roman" w:hAnsi="Times New Roman" w:cs="Times New Roman"/>
@@ -4829,20 +4519,20 @@
     </w:p>
     <w:p>
       <w:pPr>
-        <w:pStyle w:val="ListParagraph"/>
+        <w:pStyle w:val="a3"/>
         <w:numPr>
           <w:ilvl w:val="1"/>
           <w:numId w:val="3"/>
         </w:numPr>
         <w:rPr>
-          <w:ins w:id="45" w:author="Li Liang" w:date="2021-02-24T23:21:00Z"/>
-          <w:rFonts w:ascii="Times New Roman" w:hAnsi="Times New Roman" w:cs="Times New Roman"/>
-          <w:sz w:val="24"/>
-          <w:szCs w:val="24"/>
-        </w:rPr>
-      </w:pPr>
-      <w:commentRangeStart w:id="46"/>
-      <w:commentRangeStart w:id="47"/>
+          <w:ins w:id="7" w:author="Li Liang" w:date="2021-02-24T23:21:00Z"/>
+          <w:rFonts w:ascii="Times New Roman" w:hAnsi="Times New Roman" w:cs="Times New Roman"/>
+          <w:sz w:val="24"/>
+          <w:szCs w:val="24"/>
+        </w:rPr>
+      </w:pPr>
+      <w:commentRangeStart w:id="8"/>
+      <w:commentRangeStart w:id="9"/>
       <w:r>
         <w:rPr>
           <w:rFonts w:ascii="Times New Roman" w:hAnsi="Times New Roman" w:cs="Times New Roman"/>
@@ -4851,6 +4541,7 @@
         </w:rPr>
         <w:t xml:space="preserve">Select state and then display the available </w:t>
       </w:r>
+      <w:proofErr w:type="spellStart"/>
       <w:r>
         <w:rPr>
           <w:rFonts w:ascii="Times New Roman" w:hAnsi="Times New Roman" w:cs="Times New Roman"/>
@@ -4861,6 +4552,7 @@
         </w:rPr>
         <w:t>City_Name</w:t>
       </w:r>
+      <w:proofErr w:type="spellEnd"/>
       <w:r>
         <w:rPr>
           <w:rFonts w:ascii="Times New Roman" w:hAnsi="Times New Roman" w:cs="Times New Roman"/>
@@ -4886,7 +4578,7 @@
         </w:rPr>
         <w:t xml:space="preserve"> table)</w:t>
       </w:r>
-      <w:ins w:id="48" w:author="Li Liang" w:date="2021-02-24T23:25:00Z">
+      <w:ins w:id="10" w:author="Li Liang" w:date="2021-02-24T23:25:00Z">
         <w:r>
           <w:rPr>
             <w:rFonts w:ascii="Times New Roman" w:hAnsi="Times New Roman" w:cs="Times New Roman"/>
@@ -4904,19 +4596,19 @@
         </w:rPr>
         <w:t xml:space="preserve"> in the drop-down list.</w:t>
       </w:r>
-      <w:commentRangeEnd w:id="46"/>
-      <w:r>
-        <w:rPr>
-          <w:rStyle w:val="CommentReference"/>
-        </w:rPr>
-        <w:commentReference w:id="46"/>
-      </w:r>
-      <w:commentRangeEnd w:id="47"/>
-      <w:r>
-        <w:rPr>
-          <w:rStyle w:val="CommentReference"/>
-        </w:rPr>
-        <w:commentReference w:id="47"/>
+      <w:commentRangeEnd w:id="8"/>
+      <w:r>
+        <w:rPr>
+          <w:rStyle w:val="a5"/>
+        </w:rPr>
+        <w:commentReference w:id="8"/>
+      </w:r>
+      <w:commentRangeEnd w:id="9"/>
+      <w:r>
+        <w:rPr>
+          <w:rStyle w:val="a5"/>
+        </w:rPr>
+        <w:commentReference w:id="9"/>
       </w:r>
       <w:r>
         <w:rPr>
@@ -4929,7 +4621,7 @@
     </w:p>
     <w:p>
       <w:pPr>
-        <w:pStyle w:val="ListParagraph"/>
+        <w:pStyle w:val="a3"/>
         <w:numPr>
           <w:ilvl w:val="1"/>
           <w:numId w:val="3"/>
@@ -4940,7 +4632,7 @@
           <w:szCs w:val="24"/>
         </w:rPr>
       </w:pPr>
-      <w:ins w:id="49" w:author="Li Liang" w:date="2021-02-24T23:21:00Z">
+      <w:ins w:id="11" w:author="Li Liang" w:date="2021-02-24T23:21:00Z">
         <w:r>
           <w:rPr>
             <w:rFonts w:ascii="Times New Roman" w:hAnsi="Times New Roman" w:cs="Times New Roman"/>
@@ -4950,7 +4642,7 @@
           <w:t>Select target</w:t>
         </w:r>
       </w:ins>
-      <w:ins w:id="50" w:author="Li Liang" w:date="2021-02-24T23:22:00Z">
+      <w:ins w:id="12" w:author="Li Liang" w:date="2021-02-24T23:22:00Z">
         <w:r>
           <w:rPr>
             <w:rFonts w:ascii="Times New Roman" w:hAnsi="Times New Roman" w:cs="Times New Roman"/>
@@ -4959,6 +4651,7 @@
           </w:rPr>
           <w:t xml:space="preserve"> </w:t>
         </w:r>
+        <w:proofErr w:type="spellStart"/>
         <w:r>
           <w:rPr>
             <w:rFonts w:ascii="Times New Roman" w:hAnsi="Times New Roman" w:cs="Times New Roman"/>
@@ -4966,16 +4659,10 @@
             <w:iCs/>
             <w:sz w:val="24"/>
             <w:szCs w:val="24"/>
-            <w:rPrChange w:id="51" w:author="Li Liang" w:date="2021-02-24T23:22:00Z">
-              <w:rPr>
-                <w:rFonts w:ascii="Times New Roman" w:hAnsi="Times New Roman" w:cs="Times New Roman"/>
-                <w:sz w:val="24"/>
-                <w:szCs w:val="24"/>
-              </w:rPr>
-            </w:rPrChange>
           </w:rPr>
           <w:t>City_Name</w:t>
         </w:r>
+        <w:proofErr w:type="spellEnd"/>
         <w:r>
           <w:rPr>
             <w:rFonts w:ascii="Times New Roman" w:hAnsi="Times New Roman" w:cs="Times New Roman"/>
@@ -4985,7 +4672,7 @@
           <w:t>,</w:t>
         </w:r>
       </w:ins>
-      <w:ins w:id="52" w:author="Li Liang" w:date="2021-02-24T23:24:00Z">
+      <w:ins w:id="13" w:author="Li Liang" w:date="2021-02-24T23:24:00Z">
         <w:r>
           <w:rPr>
             <w:rFonts w:ascii="Times New Roman" w:hAnsi="Times New Roman" w:cs="Times New Roman"/>
@@ -4995,7 +4682,7 @@
           <w:t xml:space="preserve"> </w:t>
         </w:r>
       </w:ins>
-      <w:ins w:id="53" w:author="Li Liang" w:date="2021-02-24T23:40:00Z">
+      <w:ins w:id="14" w:author="Li Liang" w:date="2021-02-24T23:40:00Z">
         <w:r>
           <w:rPr>
             <w:rFonts w:ascii="Times New Roman" w:hAnsi="Times New Roman" w:cs="Times New Roman"/>
@@ -5005,7 +4692,7 @@
           <w:t xml:space="preserve">query for information about the </w:t>
         </w:r>
       </w:ins>
-      <w:ins w:id="54" w:author="Li Liang" w:date="2021-02-24T23:41:00Z">
+      <w:ins w:id="15" w:author="Li Liang" w:date="2021-02-24T23:41:00Z">
         <w:r>
           <w:rPr>
             <w:rFonts w:ascii="Times New Roman" w:hAnsi="Times New Roman" w:cs="Times New Roman"/>
@@ -5015,7 +4702,7 @@
           <w:t>P</w:t>
         </w:r>
       </w:ins>
-      <w:ins w:id="55" w:author="Li Liang" w:date="2021-02-24T23:40:00Z">
+      <w:ins w:id="16" w:author="Li Liang" w:date="2021-02-24T23:40:00Z">
         <w:r>
           <w:rPr>
             <w:rFonts w:ascii="Times New Roman" w:hAnsi="Times New Roman" w:cs="Times New Roman"/>
@@ -5042,7 +4729,7 @@
           <w:t xml:space="preserve"> table) and </w:t>
         </w:r>
       </w:ins>
-      <w:ins w:id="56" w:author="Li Liang" w:date="2021-02-24T23:25:00Z">
+      <w:ins w:id="17" w:author="Li Liang" w:date="2021-02-24T23:25:00Z">
         <w:r>
           <w:rPr>
             <w:rFonts w:ascii="Times New Roman" w:hAnsi="Times New Roman" w:cs="Times New Roman"/>
@@ -5052,7 +4739,7 @@
           <w:t>display population</w:t>
         </w:r>
       </w:ins>
-      <w:ins w:id="57" w:author="Li Liang" w:date="2021-02-24T23:39:00Z">
+      <w:ins w:id="18" w:author="Li Liang" w:date="2021-02-24T23:39:00Z">
         <w:r>
           <w:rPr>
             <w:rFonts w:ascii="Times New Roman" w:hAnsi="Times New Roman" w:cs="Times New Roman"/>
@@ -5062,7 +4749,7 @@
           <w:t xml:space="preserve"> in view population textbox</w:t>
         </w:r>
       </w:ins>
-      <w:ins w:id="58" w:author="Li Liang" w:date="2021-02-24T23:27:00Z">
+      <w:ins w:id="19" w:author="Li Liang" w:date="2021-02-24T23:27:00Z">
         <w:r>
           <w:rPr>
             <w:rFonts w:ascii="Times New Roman" w:hAnsi="Times New Roman" w:cs="Times New Roman"/>
@@ -5125,7 +4812,7 @@
     </w:p>
     <w:p>
       <w:pPr>
-        <w:pStyle w:val="ListParagraph"/>
+        <w:pStyle w:val="a3"/>
         <w:numPr>
           <w:ilvl w:val="1"/>
           <w:numId w:val="3"/>
@@ -5150,12 +4837,48 @@
           <w:sz w:val="24"/>
           <w:szCs w:val="24"/>
         </w:rPr>
-        <w:t xml:space="preserve"> selects State (‘$StateName’) and then City (‘$CityName’) in the drop-down list. </w:t>
-      </w:r>
-    </w:p>
-    <w:p>
-      <w:pPr>
-        <w:pStyle w:val="ListParagraph"/>
+        <w:t xml:space="preserve"> selects State (‘$</w:t>
+      </w:r>
+      <w:proofErr w:type="spellStart"/>
+      <w:r>
+        <w:rPr>
+          <w:rFonts w:ascii="Times New Roman" w:hAnsi="Times New Roman" w:cs="Times New Roman"/>
+          <w:sz w:val="24"/>
+          <w:szCs w:val="24"/>
+        </w:rPr>
+        <w:t>StateName</w:t>
+      </w:r>
+      <w:proofErr w:type="spellEnd"/>
+      <w:r>
+        <w:rPr>
+          <w:rFonts w:ascii="Times New Roman" w:hAnsi="Times New Roman" w:cs="Times New Roman"/>
+          <w:sz w:val="24"/>
+          <w:szCs w:val="24"/>
+        </w:rPr>
+        <w:t>’) and then City (‘$</w:t>
+      </w:r>
+      <w:proofErr w:type="spellStart"/>
+      <w:r>
+        <w:rPr>
+          <w:rFonts w:ascii="Times New Roman" w:hAnsi="Times New Roman" w:cs="Times New Roman"/>
+          <w:sz w:val="24"/>
+          <w:szCs w:val="24"/>
+        </w:rPr>
+        <w:t>CityName</w:t>
+      </w:r>
+      <w:proofErr w:type="spellEnd"/>
+      <w:r>
+        <w:rPr>
+          <w:rFonts w:ascii="Times New Roman" w:hAnsi="Times New Roman" w:cs="Times New Roman"/>
+          <w:sz w:val="24"/>
+          <w:szCs w:val="24"/>
+        </w:rPr>
+        <w:t xml:space="preserve">’) in the drop-down list. </w:t>
+      </w:r>
+    </w:p>
+    <w:p>
+      <w:pPr>
+        <w:pStyle w:val="a3"/>
         <w:numPr>
           <w:ilvl w:val="1"/>
           <w:numId w:val="3"/>
@@ -5172,6 +4895,7 @@
           <w:sz w:val="24"/>
           <w:szCs w:val="24"/>
         </w:rPr>
+        <w:lastRenderedPageBreak/>
         <w:t xml:space="preserve">Click </w:t>
       </w:r>
       <w:r>
@@ -5197,7 +4921,7 @@
     </w:p>
     <w:p>
       <w:pPr>
-        <w:pStyle w:val="ListParagraph"/>
+        <w:pStyle w:val="a3"/>
         <w:numPr>
           <w:ilvl w:val="2"/>
           <w:numId w:val="3"/>
@@ -5214,7 +4938,6 @@
           <w:sz w:val="24"/>
           <w:szCs w:val="24"/>
         </w:rPr>
-        <w:lastRenderedPageBreak/>
         <w:t xml:space="preserve">If </w:t>
       </w:r>
       <w:r>
@@ -5254,7 +4977,7 @@
     </w:p>
     <w:p>
       <w:pPr>
-        <w:pStyle w:val="ListParagraph"/>
+        <w:pStyle w:val="a3"/>
         <w:numPr>
           <w:ilvl w:val="2"/>
           <w:numId w:val="3"/>
@@ -5324,7 +5047,7 @@
     </w:p>
     <w:p>
       <w:pPr>
-        <w:pStyle w:val="ListParagraph"/>
+        <w:pStyle w:val="a3"/>
         <w:numPr>
           <w:ilvl w:val="1"/>
           <w:numId w:val="3"/>
@@ -5346,7 +5069,7 @@
     </w:p>
     <w:p>
       <w:pPr>
-        <w:pStyle w:val="ListParagraph"/>
+        <w:pStyle w:val="a3"/>
         <w:numPr>
           <w:ilvl w:val="1"/>
           <w:numId w:val="3"/>
@@ -5365,8 +5088,8 @@
         </w:rPr>
         <w:t xml:space="preserve">User enters updated population in </w:t>
       </w:r>
-      <w:commentRangeStart w:id="59"/>
-      <w:commentRangeStart w:id="60"/>
+      <w:commentRangeStart w:id="20"/>
+      <w:commentRangeStart w:id="21"/>
       <w:r>
         <w:rPr>
           <w:rFonts w:ascii="Times New Roman" w:hAnsi="Times New Roman" w:cs="Times New Roman"/>
@@ -5375,19 +5098,19 @@
         </w:rPr>
         <w:t>input textbox</w:t>
       </w:r>
-      <w:commentRangeEnd w:id="59"/>
-      <w:r>
-        <w:rPr>
-          <w:rStyle w:val="CommentReference"/>
-        </w:rPr>
-        <w:commentReference w:id="59"/>
-      </w:r>
-      <w:commentRangeEnd w:id="60"/>
-      <w:r>
-        <w:rPr>
-          <w:rStyle w:val="CommentReference"/>
-        </w:rPr>
-        <w:commentReference w:id="60"/>
+      <w:commentRangeEnd w:id="20"/>
+      <w:r>
+        <w:rPr>
+          <w:rStyle w:val="a5"/>
+        </w:rPr>
+        <w:commentReference w:id="20"/>
+      </w:r>
+      <w:commentRangeEnd w:id="21"/>
+      <w:r>
+        <w:rPr>
+          <w:rStyle w:val="a5"/>
+        </w:rPr>
+        <w:commentReference w:id="21"/>
       </w:r>
       <w:r>
         <w:rPr>
@@ -5400,7 +5123,7 @@
     </w:p>
     <w:p>
       <w:pPr>
-        <w:pStyle w:val="ListParagraph"/>
+        <w:pStyle w:val="a3"/>
         <w:numPr>
           <w:ilvl w:val="1"/>
           <w:numId w:val="3"/>
@@ -5450,19 +5173,19 @@
     </w:p>
     <w:p>
       <w:pPr>
-        <w:pStyle w:val="ListParagraph"/>
+        <w:pStyle w:val="a3"/>
         <w:numPr>
           <w:ilvl w:val="2"/>
           <w:numId w:val="3"/>
         </w:numPr>
         <w:rPr>
-          <w:ins w:id="61" w:author="Li Liang" w:date="2021-02-24T23:16:00Z"/>
-          <w:rFonts w:ascii="Times New Roman" w:hAnsi="Times New Roman" w:cs="Times New Roman"/>
-          <w:sz w:val="24"/>
-          <w:szCs w:val="24"/>
-        </w:rPr>
-      </w:pPr>
-      <w:ins w:id="62" w:author="Li Liang" w:date="2021-02-24T23:16:00Z">
+          <w:ins w:id="22" w:author="Li Liang" w:date="2021-02-24T23:16:00Z"/>
+          <w:rFonts w:ascii="Times New Roman" w:hAnsi="Times New Roman" w:cs="Times New Roman"/>
+          <w:sz w:val="24"/>
+          <w:szCs w:val="24"/>
+        </w:rPr>
+      </w:pPr>
+      <w:ins w:id="23" w:author="Li Liang" w:date="2021-02-24T23:16:00Z">
         <w:r>
           <w:rPr>
             <w:rFonts w:ascii="Times New Roman" w:hAnsi="Times New Roman" w:cs="Times New Roman"/>
@@ -5472,7 +5195,7 @@
           <w:t xml:space="preserve">If </w:t>
         </w:r>
       </w:ins>
-      <w:ins w:id="63" w:author="Li Liang" w:date="2021-02-24T23:19:00Z">
+      <w:ins w:id="24" w:author="Li Liang" w:date="2021-02-24T23:19:00Z">
         <w:r>
           <w:rPr>
             <w:rFonts w:ascii="Times New Roman" w:hAnsi="Times New Roman" w:cs="Times New Roman"/>
@@ -5482,7 +5205,7 @@
           <w:t xml:space="preserve">the </w:t>
         </w:r>
       </w:ins>
-      <w:ins w:id="64" w:author="Li Liang" w:date="2021-02-24T23:16:00Z">
+      <w:ins w:id="25" w:author="Li Liang" w:date="2021-02-24T23:16:00Z">
         <w:r>
           <w:rPr>
             <w:rFonts w:ascii="Times New Roman" w:hAnsi="Times New Roman" w:cs="Times New Roman"/>
@@ -5492,7 +5215,7 @@
           <w:t xml:space="preserve">updated population </w:t>
         </w:r>
       </w:ins>
-      <w:ins w:id="65" w:author="Li Liang" w:date="2021-02-24T23:17:00Z">
+      <w:ins w:id="26" w:author="Li Liang" w:date="2021-02-24T23:17:00Z">
         <w:r>
           <w:rPr>
             <w:rFonts w:ascii="Times New Roman" w:hAnsi="Times New Roman" w:cs="Times New Roman"/>
@@ -5505,7 +5228,7 @@
     </w:p>
     <w:p>
       <w:pPr>
-        <w:pStyle w:val="ListParagraph"/>
+        <w:pStyle w:val="a3"/>
         <w:numPr>
           <w:ilvl w:val="2"/>
           <w:numId w:val="3"/>
@@ -5524,7 +5247,7 @@
         </w:rPr>
         <w:t xml:space="preserve">If </w:t>
       </w:r>
-      <w:ins w:id="66" w:author="Li Liang" w:date="2021-02-24T23:19:00Z">
+      <w:ins w:id="27" w:author="Li Liang" w:date="2021-02-24T23:19:00Z">
         <w:r>
           <w:rPr>
             <w:rFonts w:ascii="Times New Roman" w:hAnsi="Times New Roman" w:cs="Times New Roman"/>
@@ -5534,38 +5257,40 @@
           <w:t xml:space="preserve">the </w:t>
         </w:r>
       </w:ins>
-      <w:commentRangeStart w:id="67"/>
-      <w:commentRangeStart w:id="68"/>
-      <w:r>
-        <w:rPr>
-          <w:rFonts w:ascii="Times New Roman" w:hAnsi="Times New Roman" w:cs="Times New Roman"/>
-          <w:sz w:val="24"/>
-          <w:szCs w:val="24"/>
-        </w:rPr>
-        <w:t xml:space="preserve">updated population </w:t>
-      </w:r>
-      <w:commentRangeEnd w:id="67"/>
-      <w:r>
-        <w:rPr>
-          <w:rStyle w:val="CommentReference"/>
-        </w:rPr>
-        <w:commentReference w:id="67"/>
-      </w:r>
-      <w:commentRangeEnd w:id="68"/>
-      <w:r>
-        <w:rPr>
-          <w:rStyle w:val="CommentReference"/>
-        </w:rPr>
-        <w:commentReference w:id="68"/>
-      </w:r>
-      <w:ins w:id="69" w:author="Li Liang" w:date="2021-02-24T23:18:00Z">
+      <w:r>
+        <w:rPr>
+          <w:rFonts w:ascii="Times New Roman" w:hAnsi="Times New Roman" w:cs="Times New Roman"/>
+          <w:sz w:val="24"/>
+          <w:szCs w:val="24"/>
+        </w:rPr>
+        <w:t xml:space="preserve">updated </w:t>
+      </w:r>
+      <w:proofErr w:type="gramStart"/>
+      <w:r>
+        <w:rPr>
+          <w:rFonts w:ascii="Times New Roman" w:hAnsi="Times New Roman" w:cs="Times New Roman"/>
+          <w:sz w:val="24"/>
+          <w:szCs w:val="24"/>
+        </w:rPr>
+        <w:t xml:space="preserve">population </w:t>
+      </w:r>
+      <w:ins w:id="28" w:author="Li Liang" w:date="2021-02-24T23:18:00Z">
         <w:r>
           <w:rPr>
             <w:rFonts w:ascii="Times New Roman" w:hAnsi="Times New Roman" w:cs="Times New Roman"/>
             <w:sz w:val="24"/>
             <w:szCs w:val="24"/>
           </w:rPr>
-          <w:t xml:space="preserve"> entered </w:t>
+          <w:t xml:space="preserve"> entered</w:t>
+        </w:r>
+        <w:proofErr w:type="gramEnd"/>
+        <w:r>
+          <w:rPr>
+            <w:rFonts w:ascii="Times New Roman" w:hAnsi="Times New Roman" w:cs="Times New Roman"/>
+            <w:sz w:val="24"/>
+            <w:szCs w:val="24"/>
+          </w:rPr>
+          <w:t xml:space="preserve"> </w:t>
         </w:r>
       </w:ins>
       <w:r>
@@ -5576,7 +5301,7 @@
         </w:rPr>
         <w:t xml:space="preserve">is </w:t>
       </w:r>
-      <w:ins w:id="70" w:author="Li Liang" w:date="2021-02-24T23:19:00Z">
+      <w:ins w:id="29" w:author="Li Liang" w:date="2021-02-24T23:19:00Z">
         <w:r>
           <w:rPr>
             <w:rFonts w:ascii="Times New Roman" w:hAnsi="Times New Roman" w:cs="Times New Roman"/>
@@ -5586,7 +5311,7 @@
           <w:t>different from the original population</w:t>
         </w:r>
       </w:ins>
-      <w:del w:id="71" w:author="Li Liang" w:date="2021-02-24T23:19:00Z">
+      <w:del w:id="30" w:author="Li Liang" w:date="2021-02-24T23:19:00Z">
         <w:r>
           <w:rPr>
             <w:rFonts w:ascii="Times New Roman" w:hAnsi="Times New Roman" w:cs="Times New Roman"/>
@@ -5612,9 +5337,7 @@
         </w:rPr>
         <w:t xml:space="preserve">update the </w:t>
       </w:r>
-      <w:commentRangeStart w:id="72"/>
-      <w:commentRangeStart w:id="73"/>
-      <w:del w:id="74" w:author="Li Liang" w:date="2021-02-24T23:14:00Z">
+      <w:del w:id="31" w:author="Li Liang" w:date="2021-02-24T23:14:00Z">
         <w:r>
           <w:rPr>
             <w:rFonts w:ascii="Times New Roman" w:hAnsi="Times New Roman" w:cs="Times New Roman"/>
@@ -5636,9 +5359,7 @@
           <w:delText xml:space="preserve"> </w:delText>
         </w:r>
       </w:del>
-      <w:commentRangeEnd w:id="72"/>
-      <w:commentRangeEnd w:id="73"/>
-      <w:ins w:id="75" w:author="Li Liang" w:date="2021-02-24T23:14:00Z">
+      <w:ins w:id="32" w:author="Li Liang" w:date="2021-02-24T23:14:00Z">
         <w:r>
           <w:rPr>
             <w:rFonts w:ascii="Times New Roman" w:hAnsi="Times New Roman" w:cs="Times New Roman"/>
@@ -5669,20 +5390,6 @@
           </w:rPr>
           <w:t xml:space="preserve"> </w:t>
         </w:r>
-      </w:ins>
-      <w:r>
-        <w:rPr>
-          <w:rStyle w:val="CommentReference"/>
-        </w:rPr>
-        <w:commentReference w:id="72"/>
-      </w:r>
-      <w:r>
-        <w:rPr>
-          <w:rStyle w:val="CommentReference"/>
-        </w:rPr>
-        <w:commentReference w:id="73"/>
-      </w:r>
-      <w:ins w:id="76" w:author="Li Liang" w:date="2021-02-24T23:14:00Z">
         <w:r>
           <w:rPr>
             <w:rFonts w:ascii="Times New Roman" w:hAnsi="Times New Roman" w:cs="Times New Roman"/>
@@ -5691,6 +5398,7 @@
           </w:rPr>
           <w:t xml:space="preserve">and </w:t>
         </w:r>
+        <w:proofErr w:type="spellStart"/>
         <w:r>
           <w:rPr>
             <w:rFonts w:ascii="Times New Roman" w:hAnsi="Times New Roman" w:cs="Times New Roman"/>
@@ -5698,18 +5406,11 @@
             <w:iCs/>
             <w:sz w:val="24"/>
             <w:szCs w:val="24"/>
-            <w:rPrChange w:id="77" w:author="Li Liang" w:date="2021-02-24T23:15:00Z">
-              <w:rPr>
-                <w:rFonts w:ascii="Times New Roman" w:hAnsi="Times New Roman" w:cs="Times New Roman"/>
-                <w:sz w:val="24"/>
-                <w:szCs w:val="24"/>
-              </w:rPr>
-            </w:rPrChange>
           </w:rPr>
           <w:t>Populatio</w:t>
         </w:r>
       </w:ins>
-      <w:ins w:id="78" w:author="Li Liang" w:date="2021-02-24T23:15:00Z">
+      <w:ins w:id="33" w:author="Li Liang" w:date="2021-02-24T23:15:00Z">
         <w:r>
           <w:rPr>
             <w:rFonts w:ascii="Times New Roman" w:hAnsi="Times New Roman" w:cs="Times New Roman"/>
@@ -5717,16 +5418,10 @@
             <w:iCs/>
             <w:sz w:val="24"/>
             <w:szCs w:val="24"/>
-            <w:rPrChange w:id="79" w:author="Li Liang" w:date="2021-02-24T23:15:00Z">
-              <w:rPr>
-                <w:rFonts w:ascii="Times New Roman" w:hAnsi="Times New Roman" w:cs="Times New Roman"/>
-                <w:sz w:val="24"/>
-                <w:szCs w:val="24"/>
-              </w:rPr>
-            </w:rPrChange>
           </w:rPr>
           <w:t>n_Size_Category</w:t>
         </w:r>
+        <w:proofErr w:type="spellEnd"/>
         <w:r>
           <w:rPr>
             <w:rFonts w:ascii="Times New Roman" w:hAnsi="Times New Roman" w:cs="Times New Roman"/>
@@ -5772,7 +5467,7 @@
     </w:p>
     <w:p>
       <w:pPr>
-        <w:pStyle w:val="ListParagraph"/>
+        <w:pStyle w:val="a3"/>
         <w:numPr>
           <w:ilvl w:val="2"/>
           <w:numId w:val="3"/>
@@ -5920,7 +5615,7 @@
     <w:p/>
     <w:p>
       <w:pPr>
-        <w:pStyle w:val="ListParagraph"/>
+        <w:pStyle w:val="a3"/>
         <w:rPr>
           <w:rFonts w:ascii="Times New Roman" w:hAnsi="Times New Roman" w:cs="Times New Roman"/>
         </w:rPr>
@@ -5939,133 +5634,82 @@
 
 <file path=word/comments.xml><?xml version="1.0" encoding="utf-8"?>
 <w:comments xmlns:wpc="http://schemas.microsoft.com/office/word/2010/wordprocessingCanvas" xmlns:cx="http://schemas.microsoft.com/office/drawing/2014/chartex" xmlns:cx1="http://schemas.microsoft.com/office/drawing/2015/9/8/chartex" xmlns:cx2="http://schemas.microsoft.com/office/drawing/2015/10/21/chartex" xmlns:cx3="http://schemas.microsoft.com/office/drawing/2016/5/9/chartex" xmlns:cx4="http://schemas.microsoft.com/office/drawing/2016/5/10/chartex" xmlns:cx5="http://schemas.microsoft.com/office/drawing/2016/5/11/chartex" xmlns:cx6="http://schemas.microsoft.com/office/drawing/2016/5/12/chartex" xmlns:cx7="http://schemas.microsoft.com/office/drawing/2016/5/13/chartex" xmlns:cx8="http://schemas.microsoft.com/office/drawing/2016/5/14/chartex" xmlns:mc="http://schemas.openxmlformats.org/markup-compatibility/2006" xmlns:aink="http://schemas.microsoft.com/office/drawing/2016/ink" xmlns:am3d="http://schemas.microsoft.com/office/drawing/2017/model3d" xmlns:o="urn:schemas-microsoft-com:office:office" xmlns:r="http://schemas.openxmlformats.org/officeDocument/2006/relationships" xmlns:m="http://schemas.openxmlformats.org/officeDocument/2006/math" xmlns:v="urn:schemas-microsoft-com:vml" xmlns:wp14="http://schemas.microsoft.com/office/word/2010/wordprocessingDrawing" xmlns:wp="http://schemas.openxmlformats.org/drawingml/2006/wordprocessingDrawing" xmlns:w10="urn:schemas-microsoft-com:office:word" xmlns:w="http://schemas.openxmlformats.org/wordprocessingml/2006/main" xmlns:w14="http://schemas.microsoft.com/office/word/2010/wordml" xmlns:w15="http://schemas.microsoft.com/office/word/2012/wordml" xmlns:w16cex="http://schemas.microsoft.com/office/word/2018/wordml/cex" xmlns:w16cid="http://schemas.microsoft.com/office/word/2016/wordml/cid" xmlns:w16="http://schemas.microsoft.com/office/word/2018/wordml" xmlns:w16se="http://schemas.microsoft.com/office/word/2015/wordml/symex" xmlns:wpg="http://schemas.microsoft.com/office/word/2010/wordprocessingGroup" xmlns:wpi="http://schemas.microsoft.com/office/word/2010/wordprocessingInk" xmlns:wne="http://schemas.microsoft.com/office/word/2006/wordml" xmlns:wps="http://schemas.microsoft.com/office/word/2010/wordprocessingShape" mc:Ignorable="w14 w15 w16se w16cid w16 w16cex wp14">
-  <w:comment w:id="3" w:author="Yang, Yaping" w:date="2021-02-24T20:34:00Z" w:initials="YY">
-    <w:p>
-      <w:pPr>
-        <w:pStyle w:val="CommentText"/>
-      </w:pPr>
-      <w:r>
-        <w:rPr>
-          <w:rStyle w:val="CommentReference"/>
+  <w:comment w:id="2" w:author="Teng Xue" w:date="2021-02-26T00:53:00Z" w:initials="TX">
+    <w:p>
+      <w:pPr>
+        <w:pStyle w:val="a6"/>
+      </w:pPr>
+      <w:r>
+        <w:rPr>
+          <w:rStyle w:val="a5"/>
         </w:rPr>
         <w:annotationRef/>
       </w:r>
       <w:r>
-        <w:t>On EER, this field is called State_Location.</w:t>
-      </w:r>
-      <w:r>
-        <w:t xml:space="preserve"> Also, if it is a field from the table, it doesn’t need to be italicized. If it is an input field from the user, then it needs to be italicized.</w:t>
+        <w:t>tables</w:t>
       </w:r>
     </w:p>
   </w:comment>
-  <w:comment w:id="4" w:author="Li Liang" w:date="2021-02-24T23:41:00Z" w:initials="LL">
-    <w:p>
-      <w:pPr>
-        <w:pStyle w:val="CommentText"/>
-      </w:pPr>
-      <w:r>
-        <w:rPr>
-          <w:rStyle w:val="CommentReference"/>
+  <w:comment w:id="8" w:author="Yang, Yaping" w:date="2021-02-24T20:49:00Z" w:initials="YY">
+    <w:p>
+      <w:pPr>
+        <w:pStyle w:val="a6"/>
+      </w:pPr>
+      <w:r>
+        <w:rPr>
+          <w:rStyle w:val="a5"/>
         </w:rPr>
         <w:annotationRef/>
       </w:r>
       <w:r>
-        <w:t xml:space="preserve">Changed </w:t>
+        <w:t>By “available”, do you mean cities only available in that state? Do we display both state list and city list at the same time or city is filtered and displayed after state is selected?</w:t>
       </w:r>
     </w:p>
   </w:comment>
-  <w:comment w:id="9" w:author="Yang, Yaping" w:date="2021-02-24T21:09:00Z" w:initials="YY">
-    <w:p>
-      <w:pPr>
-        <w:pStyle w:val="CommentText"/>
-      </w:pPr>
-      <w:r>
-        <w:rPr>
-          <w:rStyle w:val="CommentReference"/>
+  <w:comment w:id="9" w:author="Li Liang" w:date="2021-02-24T23:11:00Z" w:initials="LL">
+    <w:p>
+      <w:pPr>
+        <w:pStyle w:val="a6"/>
+      </w:pPr>
+      <w:r>
+        <w:rPr>
+          <w:rStyle w:val="a5"/>
         </w:rPr>
         <w:annotationRef/>
       </w:r>
       <w:r>
-        <w:t>Fields from the tables don’t need to be italicized. User input fields need to be italicized.</w:t>
+        <w:t>Display city after state is selected.</w:t>
       </w:r>
     </w:p>
   </w:comment>
-  <w:comment w:id="10" w:author="Li Liang" w:date="2021-02-24T23:41:00Z" w:initials="LL">
-    <w:p>
-      <w:pPr>
-        <w:pStyle w:val="CommentText"/>
-      </w:pPr>
-      <w:r>
-        <w:rPr>
-          <w:rStyle w:val="CommentReference"/>
+  <w:comment w:id="20" w:author="Yang, Yaping" w:date="2021-02-24T20:56:00Z" w:initials="YY">
+    <w:p>
+      <w:pPr>
+        <w:pStyle w:val="a6"/>
+      </w:pPr>
+      <w:r>
+        <w:rPr>
+          <w:rStyle w:val="a5"/>
         </w:rPr>
         <w:annotationRef/>
       </w:r>
       <w:r>
-        <w:t>Changed.</w:t>
+        <w:t>Should we display the original population information in the input box?</w:t>
       </w:r>
     </w:p>
   </w:comment>
-  <w:comment w:id="46" w:author="Yang, Yaping" w:date="2021-02-24T20:49:00Z" w:initials="YY">
-    <w:p>
-      <w:pPr>
-        <w:pStyle w:val="CommentText"/>
-      </w:pPr>
-      <w:r>
-        <w:rPr>
-          <w:rStyle w:val="CommentReference"/>
+  <w:comment w:id="21" w:author="Li Liang" w:date="2021-02-24T23:27:00Z" w:initials="LL">
+    <w:p>
+      <w:pPr>
+        <w:pStyle w:val="a6"/>
+      </w:pPr>
+      <w:r>
+        <w:rPr>
+          <w:rStyle w:val="a5"/>
         </w:rPr>
         <w:annotationRef/>
       </w:r>
       <w:r>
-        <w:t>By “available”, do you mean cities only available in that state? Do we display both state list and city list at the same time or city is filtered and displayed after state is selected?</w:t>
-      </w:r>
-    </w:p>
-  </w:comment>
-  <w:comment w:id="47" w:author="Li Liang" w:date="2021-02-24T23:11:00Z" w:initials="LL">
-    <w:p>
-      <w:pPr>
-        <w:pStyle w:val="CommentText"/>
-      </w:pPr>
-      <w:r>
-        <w:rPr>
-          <w:rStyle w:val="CommentReference"/>
-        </w:rPr>
-        <w:annotationRef/>
-      </w:r>
-      <w:r>
-        <w:t>Display city after state is selected.</w:t>
-      </w:r>
-    </w:p>
-  </w:comment>
-  <w:comment w:id="59" w:author="Yang, Yaping" w:date="2021-02-24T20:56:00Z" w:initials="YY">
-    <w:p>
-      <w:pPr>
-        <w:pStyle w:val="CommentText"/>
-      </w:pPr>
-      <w:r>
-        <w:rPr>
-          <w:rStyle w:val="CommentReference"/>
-        </w:rPr>
-        <w:annotationRef/>
-      </w:r>
-      <w:r>
-        <w:t>Should we display the original population information in the input box?</w:t>
-      </w:r>
-    </w:p>
-  </w:comment>
-  <w:comment w:id="60" w:author="Li Liang" w:date="2021-02-24T23:27:00Z" w:initials="LL">
-    <w:p>
-      <w:pPr>
-        <w:pStyle w:val="CommentText"/>
-      </w:pPr>
-      <w:r>
-        <w:rPr>
-          <w:rStyle w:val="CommentReference"/>
-        </w:rPr>
-        <w:annotationRef/>
-      </w:r>
-      <w:r>
         <w:t>Added in above task “</w:t>
       </w:r>
       <w:r>
@@ -6076,6 +5720,7 @@
         </w:rPr>
         <w:t xml:space="preserve">Select target </w:t>
       </w:r>
+      <w:proofErr w:type="spellStart"/>
       <w:r>
         <w:rPr>
           <w:rFonts w:ascii="Times New Roman" w:hAnsi="Times New Roman" w:cs="Times New Roman"/>
@@ -6086,6 +5731,7 @@
         </w:rPr>
         <w:t>City_Name</w:t>
       </w:r>
+      <w:proofErr w:type="spellEnd"/>
       <w:r>
         <w:rPr>
           <w:rFonts w:ascii="Times New Roman" w:hAnsi="Times New Roman" w:cs="Times New Roman"/>
@@ -6098,86 +5744,18 @@
         <w:t>”</w:t>
       </w:r>
       <w:r>
-        <w:t xml:space="preserve">. I don’t think it’s displayed in the input textbox. It can be in </w:t>
+        <w:t xml:space="preserve">. I </w:t>
+      </w:r>
+      <w:proofErr w:type="gramStart"/>
+      <w:r>
+        <w:t>don’t</w:t>
+      </w:r>
+      <w:proofErr w:type="gramEnd"/>
+      <w:r>
+        <w:t xml:space="preserve"> think it’s displayed in the input textbox. It can be in </w:t>
       </w:r>
       <w:r>
         <w:t xml:space="preserve">another view population textbox? </w:t>
-      </w:r>
-    </w:p>
-  </w:comment>
-  <w:comment w:id="67" w:author="Yang, Yaping" w:date="2021-02-24T20:57:00Z" w:initials="YY">
-    <w:p>
-      <w:pPr>
-        <w:pStyle w:val="CommentText"/>
-      </w:pPr>
-      <w:r>
-        <w:rPr>
-          <w:rStyle w:val="CommentReference"/>
-        </w:rPr>
-        <w:annotationRef/>
-      </w:r>
-      <w:r>
-        <w:t>Should we mention that if the population entered is the same as the original population, then do nothing?</w:t>
-      </w:r>
-    </w:p>
-  </w:comment>
-  <w:comment w:id="68" w:author="Li Liang" w:date="2021-02-24T23:19:00Z" w:initials="LL">
-    <w:p>
-      <w:pPr>
-        <w:pStyle w:val="CommentText"/>
-      </w:pPr>
-      <w:r>
-        <w:rPr>
-          <w:rStyle w:val="CommentReference"/>
-        </w:rPr>
-        <w:annotationRef/>
-      </w:r>
-      <w:r>
-        <w:t>added</w:t>
-      </w:r>
-    </w:p>
-  </w:comment>
-  <w:comment w:id="72" w:author="Yang, Yaping" w:date="2021-02-24T21:02:00Z" w:initials="YY">
-    <w:p>
-      <w:pPr>
-        <w:pStyle w:val="CommentText"/>
-      </w:pPr>
-      <w:r>
-        <w:rPr>
-          <w:rStyle w:val="CommentReference"/>
-        </w:rPr>
-        <w:annotationRef/>
-      </w:r>
-      <w:r>
-        <w:t xml:space="preserve">Population field is capitalized. Should the update to Population field also update the Population_Size_Category </w:t>
-      </w:r>
-      <w:r>
-        <w:rPr>
-          <w:rFonts w:hint="eastAsia"/>
-        </w:rPr>
-        <w:t>field</w:t>
-      </w:r>
-      <w:r>
-        <w:rPr>
-          <w:rFonts w:hint="eastAsia"/>
-        </w:rPr>
-        <w:t>？</w:t>
-      </w:r>
-    </w:p>
-  </w:comment>
-  <w:comment w:id="73" w:author="Li Liang" w:date="2021-02-24T23:15:00Z" w:initials="LL">
-    <w:p>
-      <w:pPr>
-        <w:pStyle w:val="CommentText"/>
-      </w:pPr>
-      <w:r>
-        <w:rPr>
-          <w:rStyle w:val="CommentReference"/>
-        </w:rPr>
-        <w:annotationRef/>
-      </w:r>
-      <w:r>
-        <w:t>added</w:t>
       </w:r>
     </w:p>
   </w:comment>
@@ -6186,52 +5764,31 @@
 
 <file path=word/commentsExtended.xml><?xml version="1.0" encoding="utf-8"?>
 <w15:commentsEx xmlns:wpc="http://schemas.microsoft.com/office/word/2010/wordprocessingCanvas" xmlns:cx="http://schemas.microsoft.com/office/drawing/2014/chartex" xmlns:cx1="http://schemas.microsoft.com/office/drawing/2015/9/8/chartex" xmlns:cx2="http://schemas.microsoft.com/office/drawing/2015/10/21/chartex" xmlns:cx3="http://schemas.microsoft.com/office/drawing/2016/5/9/chartex" xmlns:cx4="http://schemas.microsoft.com/office/drawing/2016/5/10/chartex" xmlns:cx5="http://schemas.microsoft.com/office/drawing/2016/5/11/chartex" xmlns:cx6="http://schemas.microsoft.com/office/drawing/2016/5/12/chartex" xmlns:cx7="http://schemas.microsoft.com/office/drawing/2016/5/13/chartex" xmlns:cx8="http://schemas.microsoft.com/office/drawing/2016/5/14/chartex" xmlns:mc="http://schemas.openxmlformats.org/markup-compatibility/2006" xmlns:aink="http://schemas.microsoft.com/office/drawing/2016/ink" xmlns:am3d="http://schemas.microsoft.com/office/drawing/2017/model3d" xmlns:o="urn:schemas-microsoft-com:office:office" xmlns:r="http://schemas.openxmlformats.org/officeDocument/2006/relationships" xmlns:m="http://schemas.openxmlformats.org/officeDocument/2006/math" xmlns:v="urn:schemas-microsoft-com:vml" xmlns:wp14="http://schemas.microsoft.com/office/word/2010/wordprocessingDrawing" xmlns:wp="http://schemas.openxmlformats.org/drawingml/2006/wordprocessingDrawing" xmlns:w10="urn:schemas-microsoft-com:office:word" xmlns:w="http://schemas.openxmlformats.org/wordprocessingml/2006/main" xmlns:w14="http://schemas.microsoft.com/office/word/2010/wordml" xmlns:w15="http://schemas.microsoft.com/office/word/2012/wordml" xmlns:w16cex="http://schemas.microsoft.com/office/word/2018/wordml/cex" xmlns:w16cid="http://schemas.microsoft.com/office/word/2016/wordml/cid" xmlns:w16="http://schemas.microsoft.com/office/word/2018/wordml" xmlns:w16se="http://schemas.microsoft.com/office/word/2015/wordml/symex" xmlns:wpg="http://schemas.microsoft.com/office/word/2010/wordprocessingGroup" xmlns:wpi="http://schemas.microsoft.com/office/word/2010/wordprocessingInk" xmlns:wne="http://schemas.microsoft.com/office/word/2006/wordml" xmlns:wps="http://schemas.microsoft.com/office/word/2010/wordprocessingShape" mc:Ignorable="w14 w15 w16se w16cid w16 w16cex wp14">
-  <w15:commentEx w15:paraId="170AD400" w15:done="0"/>
-  <w15:commentEx w15:paraId="4624531D" w15:paraIdParent="170AD400" w15:done="0"/>
-  <w15:commentEx w15:paraId="65CC26DF" w15:done="0"/>
-  <w15:commentEx w15:paraId="667D35BE" w15:paraIdParent="65CC26DF" w15:done="0"/>
+  <w15:commentEx w15:paraId="38B89D0E" w15:done="0"/>
   <w15:commentEx w15:paraId="59C50680" w15:done="0"/>
   <w15:commentEx w15:paraId="766CFA3B" w15:paraIdParent="59C50680" w15:done="0"/>
   <w15:commentEx w15:paraId="0AFFABF4" w15:done="0"/>
   <w15:commentEx w15:paraId="53A7B412" w15:paraIdParent="0AFFABF4" w15:done="0"/>
-  <w15:commentEx w15:paraId="027FE6C0" w15:done="0"/>
-  <w15:commentEx w15:paraId="086E9683" w15:paraIdParent="027FE6C0" w15:done="0"/>
-  <w15:commentEx w15:paraId="0F45133C" w15:done="0"/>
-  <w15:commentEx w15:paraId="3B8D8367" w15:paraIdParent="0F45133C" w15:done="0"/>
 </w15:commentsEx>
 </file>
 
 <file path=word/commentsExtensible.xml><?xml version="1.0" encoding="utf-8"?>
 <w16cex:commentsExtensible xmlns:wpc="http://schemas.microsoft.com/office/word/2010/wordprocessingCanvas" xmlns:cx="http://schemas.microsoft.com/office/drawing/2014/chartex" xmlns:cx1="http://schemas.microsoft.com/office/drawing/2015/9/8/chartex" xmlns:cx2="http://schemas.microsoft.com/office/drawing/2015/10/21/chartex" xmlns:cx3="http://schemas.microsoft.com/office/drawing/2016/5/9/chartex" xmlns:cx4="http://schemas.microsoft.com/office/drawing/2016/5/10/chartex" xmlns:cx5="http://schemas.microsoft.com/office/drawing/2016/5/11/chartex" xmlns:cx6="http://schemas.microsoft.com/office/drawing/2016/5/12/chartex" xmlns:cx7="http://schemas.microsoft.com/office/drawing/2016/5/13/chartex" xmlns:cx8="http://schemas.microsoft.com/office/drawing/2016/5/14/chartex" xmlns:mc="http://schemas.openxmlformats.org/markup-compatibility/2006" xmlns:aink="http://schemas.microsoft.com/office/drawing/2016/ink" xmlns:am3d="http://schemas.microsoft.com/office/drawing/2017/model3d" xmlns:o="urn:schemas-microsoft-com:office:office" xmlns:r="http://schemas.openxmlformats.org/officeDocument/2006/relationships" xmlns:m="http://schemas.openxmlformats.org/officeDocument/2006/math" xmlns:v="urn:schemas-microsoft-com:vml" xmlns:wp14="http://schemas.microsoft.com/office/word/2010/wordprocessingDrawing" xmlns:wp="http://schemas.openxmlformats.org/drawingml/2006/wordprocessingDrawing" xmlns:w10="urn:schemas-microsoft-com:office:word" xmlns:w="http://schemas.openxmlformats.org/wordprocessingml/2006/main" xmlns:w14="http://schemas.microsoft.com/office/word/2010/wordml" xmlns:w15="http://schemas.microsoft.com/office/word/2012/wordml" xmlns:w16cex="http://schemas.microsoft.com/office/word/2018/wordml/cex" xmlns:w16cid="http://schemas.microsoft.com/office/word/2016/wordml/cid" xmlns:w16="http://schemas.microsoft.com/office/word/2018/wordml" xmlns:w16se="http://schemas.microsoft.com/office/word/2015/wordml/symex" xmlns:wpg="http://schemas.microsoft.com/office/word/2010/wordprocessingGroup" xmlns:wpi="http://schemas.microsoft.com/office/word/2010/wordprocessingInk" xmlns:wne="http://schemas.microsoft.com/office/word/2006/wordml" xmlns:wps="http://schemas.microsoft.com/office/word/2010/wordprocessingShape" mc:Ignorable="w14 w15 w16se w16cid w16 w16cex wp14">
-  <w16cex:commentExtensible w16cex:durableId="23E136E3" w16cex:dateUtc="2021-02-25T01:34:00Z"/>
-  <w16cex:commentExtensible w16cex:durableId="23E162B0" w16cex:dateUtc="2021-02-25T04:41:00Z"/>
-  <w16cex:commentExtensible w16cex:durableId="23E13EFD" w16cex:dateUtc="2021-02-25T02:09:00Z"/>
-  <w16cex:commentExtensible w16cex:durableId="23E162A4" w16cex:dateUtc="2021-02-25T04:41:00Z"/>
+  <w16cex:commentExtensible w16cex:durableId="23E2C526" w16cex:dateUtc="2021-02-26T05:53:00Z"/>
   <w16cex:commentExtensible w16cex:durableId="23E13A76" w16cex:dateUtc="2021-02-25T01:49:00Z"/>
   <w16cex:commentExtensible w16cex:durableId="23E15BAF" w16cex:dateUtc="2021-02-25T04:11:00Z"/>
   <w16cex:commentExtensible w16cex:durableId="23E13BFC" w16cex:dateUtc="2021-02-25T01:56:00Z"/>
   <w16cex:commentExtensible w16cex:durableId="23E15F53" w16cex:dateUtc="2021-02-25T04:27:00Z"/>
-  <w16cex:commentExtensible w16cex:durableId="23E13C3C" w16cex:dateUtc="2021-02-25T01:57:00Z"/>
-  <w16cex:commentExtensible w16cex:durableId="23E15D85" w16cex:dateUtc="2021-02-25T04:19:00Z"/>
-  <w16cex:commentExtensible w16cex:durableId="23E13D52" w16cex:dateUtc="2021-02-25T02:02:00Z"/>
-  <w16cex:commentExtensible w16cex:durableId="23E15CA2" w16cex:dateUtc="2021-02-25T04:15:00Z"/>
 </w16cex:commentsExtensible>
 </file>
 
 <file path=word/commentsIds.xml><?xml version="1.0" encoding="utf-8"?>
 <w16cid:commentsIds xmlns:wpc="http://schemas.microsoft.com/office/word/2010/wordprocessingCanvas" xmlns:cx="http://schemas.microsoft.com/office/drawing/2014/chartex" xmlns:cx1="http://schemas.microsoft.com/office/drawing/2015/9/8/chartex" xmlns:cx2="http://schemas.microsoft.com/office/drawing/2015/10/21/chartex" xmlns:cx3="http://schemas.microsoft.com/office/drawing/2016/5/9/chartex" xmlns:cx4="http://schemas.microsoft.com/office/drawing/2016/5/10/chartex" xmlns:cx5="http://schemas.microsoft.com/office/drawing/2016/5/11/chartex" xmlns:cx6="http://schemas.microsoft.com/office/drawing/2016/5/12/chartex" xmlns:cx7="http://schemas.microsoft.com/office/drawing/2016/5/13/chartex" xmlns:cx8="http://schemas.microsoft.com/office/drawing/2016/5/14/chartex" xmlns:mc="http://schemas.openxmlformats.org/markup-compatibility/2006" xmlns:aink="http://schemas.microsoft.com/office/drawing/2016/ink" xmlns:am3d="http://schemas.microsoft.com/office/drawing/2017/model3d" xmlns:o="urn:schemas-microsoft-com:office:office" xmlns:r="http://schemas.openxmlformats.org/officeDocument/2006/relationships" xmlns:m="http://schemas.openxmlformats.org/officeDocument/2006/math" xmlns:v="urn:schemas-microsoft-com:vml" xmlns:wp14="http://schemas.microsoft.com/office/word/2010/wordprocessingDrawing" xmlns:wp="http://schemas.openxmlformats.org/drawingml/2006/wordprocessingDrawing" xmlns:w10="urn:schemas-microsoft-com:office:word" xmlns:w="http://schemas.openxmlformats.org/wordprocessingml/2006/main" xmlns:w14="http://schemas.microsoft.com/office/word/2010/wordml" xmlns:w15="http://schemas.microsoft.com/office/word/2012/wordml" xmlns:w16cex="http://schemas.microsoft.com/office/word/2018/wordml/cex" xmlns:w16cid="http://schemas.microsoft.com/office/word/2016/wordml/cid" xmlns:w16="http://schemas.microsoft.com/office/word/2018/wordml" xmlns:w16se="http://schemas.microsoft.com/office/word/2015/wordml/symex" xmlns:wpg="http://schemas.microsoft.com/office/word/2010/wordprocessingGroup" xmlns:wpi="http://schemas.microsoft.com/office/word/2010/wordprocessingInk" xmlns:wne="http://schemas.microsoft.com/office/word/2006/wordml" xmlns:wps="http://schemas.microsoft.com/office/word/2010/wordprocessingShape" mc:Ignorable="w14 w15 w16se w16cid w16 w16cex wp14">
-  <w16cid:commentId w16cid:paraId="170AD400" w16cid:durableId="23E136E3"/>
-  <w16cid:commentId w16cid:paraId="4624531D" w16cid:durableId="23E162B0"/>
-  <w16cid:commentId w16cid:paraId="65CC26DF" w16cid:durableId="23E13EFD"/>
-  <w16cid:commentId w16cid:paraId="667D35BE" w16cid:durableId="23E162A4"/>
+  <w16cid:commentId w16cid:paraId="38B89D0E" w16cid:durableId="23E2C526"/>
   <w16cid:commentId w16cid:paraId="59C50680" w16cid:durableId="23E13A76"/>
   <w16cid:commentId w16cid:paraId="766CFA3B" w16cid:durableId="23E15BAF"/>
   <w16cid:commentId w16cid:paraId="0AFFABF4" w16cid:durableId="23E13BFC"/>
   <w16cid:commentId w16cid:paraId="53A7B412" w16cid:durableId="23E15F53"/>
-  <w16cid:commentId w16cid:paraId="027FE6C0" w16cid:durableId="23E13C3C"/>
-  <w16cid:commentId w16cid:paraId="086E9683" w16cid:durableId="23E15D85"/>
-  <w16cid:commentId w16cid:paraId="0F45133C" w16cid:durableId="23E13D52"/>
-  <w16cid:commentId w16cid:paraId="3B8D8367" w16cid:durableId="23E15CA2"/>
 </w16cid:commentsIds>
 </file>
 
@@ -6289,7 +5846,7 @@
 <w:hdr xmlns:wpc="http://schemas.microsoft.com/office/word/2010/wordprocessingCanvas" xmlns:cx="http://schemas.microsoft.com/office/drawing/2014/chartex" xmlns:cx1="http://schemas.microsoft.com/office/drawing/2015/9/8/chartex" xmlns:cx2="http://schemas.microsoft.com/office/drawing/2015/10/21/chartex" xmlns:cx3="http://schemas.microsoft.com/office/drawing/2016/5/9/chartex" xmlns:cx4="http://schemas.microsoft.com/office/drawing/2016/5/10/chartex" xmlns:cx5="http://schemas.microsoft.com/office/drawing/2016/5/11/chartex" xmlns:cx6="http://schemas.microsoft.com/office/drawing/2016/5/12/chartex" xmlns:cx7="http://schemas.microsoft.com/office/drawing/2016/5/13/chartex" xmlns:cx8="http://schemas.microsoft.com/office/drawing/2016/5/14/chartex" xmlns:mc="http://schemas.openxmlformats.org/markup-compatibility/2006" xmlns:aink="http://schemas.microsoft.com/office/drawing/2016/ink" xmlns:am3d="http://schemas.microsoft.com/office/drawing/2017/model3d" xmlns:o="urn:schemas-microsoft-com:office:office" xmlns:r="http://schemas.openxmlformats.org/officeDocument/2006/relationships" xmlns:m="http://schemas.openxmlformats.org/officeDocument/2006/math" xmlns:v="urn:schemas-microsoft-com:vml" xmlns:wp14="http://schemas.microsoft.com/office/word/2010/wordprocessingDrawing" xmlns:wp="http://schemas.openxmlformats.org/drawingml/2006/wordprocessingDrawing" xmlns:w10="urn:schemas-microsoft-com:office:word" xmlns:w="http://schemas.openxmlformats.org/wordprocessingml/2006/main" xmlns:w14="http://schemas.microsoft.com/office/word/2010/wordml" xmlns:w15="http://schemas.microsoft.com/office/word/2012/wordml" xmlns:w16cex="http://schemas.microsoft.com/office/word/2018/wordml/cex" xmlns:w16cid="http://schemas.microsoft.com/office/word/2016/wordml/cid" xmlns:w16="http://schemas.microsoft.com/office/word/2018/wordml" xmlns:w16se="http://schemas.microsoft.com/office/word/2015/wordml/symex" xmlns:wpg="http://schemas.microsoft.com/office/word/2010/wordprocessingGroup" xmlns:wpi="http://schemas.microsoft.com/office/word/2010/wordprocessingInk" xmlns:wne="http://schemas.microsoft.com/office/word/2006/wordml" xmlns:wps="http://schemas.microsoft.com/office/word/2010/wordprocessingShape" mc:Ignorable="w14 w15 w16se w16cid w16 w16cex wp14">
   <w:p>
     <w:pPr>
-      <w:pStyle w:val="Header"/>
+      <w:pStyle w:val="aa"/>
     </w:pPr>
     <w:r>
       <w:tab/>
@@ -6314,7 +5871,7 @@
   </w:p>
   <w:p>
     <w:pPr>
-      <w:pStyle w:val="Header"/>
+      <w:pStyle w:val="aa"/>
     </w:pPr>
   </w:p>
 </w:hdr>
@@ -6796,6 +6353,9 @@
 
 <file path=word/people.xml><?xml version="1.0" encoding="utf-8"?>
 <w15:people xmlns:wpc="http://schemas.microsoft.com/office/word/2010/wordprocessingCanvas" xmlns:cx="http://schemas.microsoft.com/office/drawing/2014/chartex" xmlns:cx1="http://schemas.microsoft.com/office/drawing/2015/9/8/chartex" xmlns:cx2="http://schemas.microsoft.com/office/drawing/2015/10/21/chartex" xmlns:cx3="http://schemas.microsoft.com/office/drawing/2016/5/9/chartex" xmlns:cx4="http://schemas.microsoft.com/office/drawing/2016/5/10/chartex" xmlns:cx5="http://schemas.microsoft.com/office/drawing/2016/5/11/chartex" xmlns:cx6="http://schemas.microsoft.com/office/drawing/2016/5/12/chartex" xmlns:cx7="http://schemas.microsoft.com/office/drawing/2016/5/13/chartex" xmlns:cx8="http://schemas.microsoft.com/office/drawing/2016/5/14/chartex" xmlns:mc="http://schemas.openxmlformats.org/markup-compatibility/2006" xmlns:aink="http://schemas.microsoft.com/office/drawing/2016/ink" xmlns:am3d="http://schemas.microsoft.com/office/drawing/2017/model3d" xmlns:o="urn:schemas-microsoft-com:office:office" xmlns:r="http://schemas.openxmlformats.org/officeDocument/2006/relationships" xmlns:m="http://schemas.openxmlformats.org/officeDocument/2006/math" xmlns:v="urn:schemas-microsoft-com:vml" xmlns:wp14="http://schemas.microsoft.com/office/word/2010/wordprocessingDrawing" xmlns:wp="http://schemas.openxmlformats.org/drawingml/2006/wordprocessingDrawing" xmlns:w10="urn:schemas-microsoft-com:office:word" xmlns:w="http://schemas.openxmlformats.org/wordprocessingml/2006/main" xmlns:w14="http://schemas.microsoft.com/office/word/2010/wordml" xmlns:w15="http://schemas.microsoft.com/office/word/2012/wordml" xmlns:w16cex="http://schemas.microsoft.com/office/word/2018/wordml/cex" xmlns:w16cid="http://schemas.microsoft.com/office/word/2016/wordml/cid" xmlns:w16="http://schemas.microsoft.com/office/word/2018/wordml" xmlns:w16se="http://schemas.microsoft.com/office/word/2015/wordml/symex" xmlns:wpg="http://schemas.microsoft.com/office/word/2010/wordprocessingGroup" xmlns:wpi="http://schemas.microsoft.com/office/word/2010/wordprocessingInk" xmlns:wne="http://schemas.microsoft.com/office/word/2006/wordml" xmlns:wps="http://schemas.microsoft.com/office/word/2010/wordprocessingShape" mc:Ignorable="w14 w15 w16se w16cid w16 w16cex wp14">
+  <w15:person w15:author="Teng Xue">
+    <w15:presenceInfo w15:providerId="Windows Live" w15:userId="e979cc2088b935ee"/>
+  </w15:person>
   <w15:person w15:author="Li Liang">
     <w15:presenceInfo w15:providerId="Windows Live" w15:userId="328939c60a5ba37c"/>
   </w15:person>
@@ -7200,17 +6760,17 @@
     <w:lsdException w:name="Unresolved Mention" w:semiHidden="1" w:unhideWhenUsed="1"/>
     <w:lsdException w:name="Smart Link" w:semiHidden="1" w:unhideWhenUsed="1"/>
   </w:latentStyles>
-  <w:style w:type="paragraph" w:default="1" w:styleId="Normal">
+  <w:style w:type="paragraph" w:default="1" w:styleId="a">
     <w:name w:val="Normal"/>
     <w:qFormat/>
   </w:style>
-  <w:style w:type="character" w:default="1" w:styleId="DefaultParagraphFont">
+  <w:style w:type="character" w:default="1" w:styleId="a0">
     <w:name w:val="Default Paragraph Font"/>
     <w:uiPriority w:val="1"/>
     <w:semiHidden/>
     <w:unhideWhenUsed/>
   </w:style>
-  <w:style w:type="table" w:default="1" w:styleId="TableNormal">
+  <w:style w:type="table" w:default="1" w:styleId="a1">
     <w:name w:val="Normal Table"/>
     <w:uiPriority w:val="99"/>
     <w:semiHidden/>
@@ -7225,16 +6785,16 @@
       </w:tblCellMar>
     </w:tblPr>
   </w:style>
-  <w:style w:type="numbering" w:default="1" w:styleId="NoList">
+  <w:style w:type="numbering" w:default="1" w:styleId="a2">
     <w:name w:val="No List"/>
     <w:uiPriority w:val="99"/>
     <w:semiHidden/>
     <w:unhideWhenUsed/>
   </w:style>
-  <w:style w:type="paragraph" w:styleId="ListParagraph">
+  <w:style w:type="paragraph" w:styleId="a3">
     <w:name w:val="List Paragraph"/>
-    <w:basedOn w:val="Normal"/>
-    <w:link w:val="ListParagraphChar"/>
+    <w:basedOn w:val="a"/>
+    <w:link w:val="a4"/>
     <w:uiPriority w:val="34"/>
     <w:qFormat/>
     <w:rsid w:val="00057355"/>
@@ -7243,9 +6803,9 @@
       <w:contextualSpacing/>
     </w:pPr>
   </w:style>
-  <w:style w:type="character" w:styleId="CommentReference">
+  <w:style w:type="character" w:styleId="a5">
     <w:name w:val="annotation reference"/>
-    <w:basedOn w:val="DefaultParagraphFont"/>
+    <w:basedOn w:val="a0"/>
     <w:uiPriority w:val="99"/>
     <w:semiHidden/>
     <w:unhideWhenUsed/>
@@ -7255,10 +6815,10 @@
       <w:szCs w:val="16"/>
     </w:rPr>
   </w:style>
-  <w:style w:type="paragraph" w:styleId="CommentText">
+  <w:style w:type="paragraph" w:styleId="a6">
     <w:name w:val="annotation text"/>
-    <w:basedOn w:val="Normal"/>
-    <w:link w:val="CommentTextChar"/>
+    <w:basedOn w:val="a"/>
+    <w:link w:val="a7"/>
     <w:uiPriority w:val="99"/>
     <w:semiHidden/>
     <w:unhideWhenUsed/>
@@ -7271,10 +6831,10 @@
       <w:szCs w:val="20"/>
     </w:rPr>
   </w:style>
-  <w:style w:type="character" w:customStyle="1" w:styleId="CommentTextChar">
-    <w:name w:val="Comment Text Char"/>
-    <w:basedOn w:val="DefaultParagraphFont"/>
-    <w:link w:val="CommentText"/>
+  <w:style w:type="character" w:customStyle="1" w:styleId="a7">
+    <w:name w:val="批注文字 字符"/>
+    <w:basedOn w:val="a0"/>
+    <w:link w:val="a6"/>
     <w:uiPriority w:val="99"/>
     <w:semiHidden/>
     <w:rsid w:val="00B44DD8"/>
@@ -7283,11 +6843,11 @@
       <w:szCs w:val="20"/>
     </w:rPr>
   </w:style>
-  <w:style w:type="paragraph" w:styleId="CommentSubject">
+  <w:style w:type="paragraph" w:styleId="a8">
     <w:name w:val="annotation subject"/>
-    <w:basedOn w:val="CommentText"/>
-    <w:next w:val="CommentText"/>
-    <w:link w:val="CommentSubjectChar"/>
+    <w:basedOn w:val="a6"/>
+    <w:next w:val="a6"/>
+    <w:link w:val="a9"/>
     <w:uiPriority w:val="99"/>
     <w:semiHidden/>
     <w:unhideWhenUsed/>
@@ -7297,10 +6857,10 @@
       <w:bCs/>
     </w:rPr>
   </w:style>
-  <w:style w:type="character" w:customStyle="1" w:styleId="CommentSubjectChar">
-    <w:name w:val="Comment Subject Char"/>
-    <w:basedOn w:val="CommentTextChar"/>
-    <w:link w:val="CommentSubject"/>
+  <w:style w:type="character" w:customStyle="1" w:styleId="a9">
+    <w:name w:val="批注主题 字符"/>
+    <w:basedOn w:val="a7"/>
+    <w:link w:val="a8"/>
     <w:uiPriority w:val="99"/>
     <w:semiHidden/>
     <w:rsid w:val="00B44DD8"/>
@@ -7311,10 +6871,10 @@
       <w:szCs w:val="20"/>
     </w:rPr>
   </w:style>
-  <w:style w:type="paragraph" w:styleId="Header">
+  <w:style w:type="paragraph" w:styleId="aa">
     <w:name w:val="header"/>
-    <w:basedOn w:val="Normal"/>
-    <w:link w:val="HeaderChar"/>
+    <w:basedOn w:val="a"/>
+    <w:link w:val="ab"/>
     <w:uiPriority w:val="99"/>
     <w:unhideWhenUsed/>
     <w:rsid w:val="00AF3707"/>
@@ -7326,17 +6886,17 @@
       <w:spacing w:after="0" w:line="240" w:lineRule="auto"/>
     </w:pPr>
   </w:style>
-  <w:style w:type="character" w:customStyle="1" w:styleId="HeaderChar">
-    <w:name w:val="Header Char"/>
-    <w:basedOn w:val="DefaultParagraphFont"/>
-    <w:link w:val="Header"/>
+  <w:style w:type="character" w:customStyle="1" w:styleId="ab">
+    <w:name w:val="页眉 字符"/>
+    <w:basedOn w:val="a0"/>
+    <w:link w:val="aa"/>
     <w:uiPriority w:val="99"/>
     <w:rsid w:val="00AF3707"/>
   </w:style>
-  <w:style w:type="paragraph" w:styleId="Footer">
+  <w:style w:type="paragraph" w:styleId="ac">
     <w:name w:val="footer"/>
-    <w:basedOn w:val="Normal"/>
-    <w:link w:val="FooterChar"/>
+    <w:basedOn w:val="a"/>
+    <w:link w:val="ad"/>
     <w:uiPriority w:val="99"/>
     <w:unhideWhenUsed/>
     <w:rsid w:val="00AF3707"/>
@@ -7348,16 +6908,16 @@
       <w:spacing w:after="0" w:line="240" w:lineRule="auto"/>
     </w:pPr>
   </w:style>
-  <w:style w:type="character" w:customStyle="1" w:styleId="FooterChar">
-    <w:name w:val="Footer Char"/>
-    <w:basedOn w:val="DefaultParagraphFont"/>
-    <w:link w:val="Footer"/>
+  <w:style w:type="character" w:customStyle="1" w:styleId="ad">
+    <w:name w:val="页脚 字符"/>
+    <w:basedOn w:val="a0"/>
+    <w:link w:val="ac"/>
     <w:uiPriority w:val="99"/>
     <w:rsid w:val="00AF3707"/>
   </w:style>
   <w:style w:type="paragraph" w:customStyle="1" w:styleId="Level1">
     <w:name w:val="Level 1"/>
-    <w:basedOn w:val="ListParagraph"/>
+    <w:basedOn w:val="a3"/>
     <w:link w:val="Level1Char"/>
     <w:qFormat/>
     <w:rsid w:val="0031629E"/>
@@ -7371,16 +6931,16 @@
       <w:rFonts w:ascii="Times New Roman" w:hAnsi="Times New Roman" w:cs="Times New Roman"/>
     </w:rPr>
   </w:style>
-  <w:style w:type="character" w:customStyle="1" w:styleId="ListParagraphChar">
-    <w:name w:val="List Paragraph Char"/>
-    <w:basedOn w:val="DefaultParagraphFont"/>
-    <w:link w:val="ListParagraph"/>
+  <w:style w:type="character" w:customStyle="1" w:styleId="a4">
+    <w:name w:val="列表段落 字符"/>
+    <w:basedOn w:val="a0"/>
+    <w:link w:val="a3"/>
     <w:uiPriority w:val="34"/>
     <w:rsid w:val="0031629E"/>
   </w:style>
   <w:style w:type="character" w:customStyle="1" w:styleId="Level1Char">
     <w:name w:val="Level 1 Char"/>
-    <w:basedOn w:val="ListParagraphChar"/>
+    <w:basedOn w:val="a4"/>
     <w:link w:val="Level1"/>
     <w:rsid w:val="0031629E"/>
     <w:rPr>
@@ -7389,7 +6949,7 @@
   </w:style>
   <w:style w:type="paragraph" w:customStyle="1" w:styleId="Level2">
     <w:name w:val="Level 2"/>
-    <w:basedOn w:val="ListParagraph"/>
+    <w:basedOn w:val="a3"/>
     <w:link w:val="Level2Char"/>
     <w:qFormat/>
     <w:rsid w:val="0031629E"/>
@@ -7406,7 +6966,7 @@
   </w:style>
   <w:style w:type="character" w:customStyle="1" w:styleId="Level2Char">
     <w:name w:val="Level 2 Char"/>
-    <w:basedOn w:val="ListParagraphChar"/>
+    <w:basedOn w:val="a4"/>
     <w:link w:val="Level2"/>
     <w:rsid w:val="0031629E"/>
     <w:rPr>
@@ -7712,15 +7272,6 @@
 </file>
 
 <file path=customXml/item1.xml><?xml version="1.0" encoding="utf-8"?>
-<?mso-contentType ?>
-<FormTemplates xmlns="http://schemas.microsoft.com/sharepoint/v3/contenttype/forms">
-  <Display>DocumentLibraryForm</Display>
-  <Edit>DocumentLibraryForm</Edit>
-  <New>DocumentLibraryForm</New>
-</FormTemplates>
-</file>
-
-<file path=customXml/item2.xml><?xml version="1.0" encoding="utf-8"?>
 <ct:contentTypeSchema xmlns:ct="http://schemas.microsoft.com/office/2006/metadata/contentType" xmlns:ma="http://schemas.microsoft.com/office/2006/metadata/properties/metaAttributes" ct:_="" ma:_="" ma:contentTypeName="Document" ma:contentTypeID="0x0101006D61076399293F4583D3111B6DEC6604" ma:contentTypeVersion="0" ma:contentTypeDescription="Create a new document." ma:contentTypeScope="" ma:versionID="eeadff1ee3bad737c1c7b9ce91a54ab1">
   <xsd:schema xmlns:xsd="http://www.w3.org/2001/XMLSchema" xmlns:xs="http://www.w3.org/2001/XMLSchema" xmlns:p="http://schemas.microsoft.com/office/2006/metadata/properties" targetNamespace="http://schemas.microsoft.com/office/2006/metadata/properties" ma:root="true" ma:fieldsID="1a02fe0b5325afbcad97a1566b7e5d95">
     <xsd:element name="properties">
@@ -7834,25 +7385,26 @@
 </ct:contentTypeSchema>
 </file>
 
-<file path=customXml/item3.xml><?xml version="1.0" encoding="utf-8"?>
-<b:Sources xmlns:b="http://schemas.openxmlformats.org/officeDocument/2006/bibliography" xmlns="http://schemas.openxmlformats.org/officeDocument/2006/bibliography" SelectedStyle="\APASixthEditionOfficeOnline.xsl" StyleName="APA" Version="6"/>
+<file path=customXml/item2.xml><?xml version="1.0" encoding="utf-8"?>
+<?mso-contentType ?>
+<FormTemplates xmlns="http://schemas.microsoft.com/sharepoint/v3/contenttype/forms">
+  <Display>DocumentLibraryForm</Display>
+  <Edit>DocumentLibraryForm</Edit>
+  <New>DocumentLibraryForm</New>
+</FormTemplates>
 </file>
 
-<file path=customXml/item4.xml><?xml version="1.0" encoding="utf-8"?>
+<file path=customXml/item3.xml><?xml version="1.0" encoding="utf-8"?>
 <p:properties xmlns:p="http://schemas.microsoft.com/office/2006/metadata/properties" xmlns:xsi="http://www.w3.org/2001/XMLSchema-instance" xmlns:pc="http://schemas.microsoft.com/office/infopath/2007/PartnerControls">
   <documentManagement/>
 </p:properties>
 </file>
 
-<file path=customXml/itemProps1.xml><?xml version="1.0" encoding="utf-8"?>
-<ds:datastoreItem xmlns:ds="http://schemas.openxmlformats.org/officeDocument/2006/customXml" ds:itemID="{B7E08CB1-282D-4CCC-9E9F-E80D68C9BFF7}">
-  <ds:schemaRefs>
-    <ds:schemaRef ds:uri="http://schemas.microsoft.com/sharepoint/v3/contenttype/forms"/>
-  </ds:schemaRefs>
-</ds:datastoreItem>
+<file path=customXml/item4.xml><?xml version="1.0" encoding="utf-8"?>
+<b:Sources xmlns:b="http://schemas.openxmlformats.org/officeDocument/2006/bibliography" xmlns="http://schemas.openxmlformats.org/officeDocument/2006/bibliography" SelectedStyle="\APASixthEditionOfficeOnline.xsl" StyleName="APA" Version="6"/>
 </file>
 
-<file path=customXml/itemProps2.xml><?xml version="1.0" encoding="utf-8"?>
+<file path=customXml/itemProps1.xml><?xml version="1.0" encoding="utf-8"?>
 <ds:datastoreItem xmlns:ds="http://schemas.openxmlformats.org/officeDocument/2006/customXml" ds:itemID="{5868CA8B-2FEE-41EE-907E-234E768EC70A}">
   <ds:schemaRefs>
     <ds:schemaRef ds:uri="http://schemas.microsoft.com/office/2006/metadata/contentType"/>
@@ -7868,19 +7420,27 @@
 </ds:datastoreItem>
 </file>
 
-<file path=customXml/itemProps3.xml><?xml version="1.0" encoding="utf-8"?>
-<ds:datastoreItem xmlns:ds="http://schemas.openxmlformats.org/officeDocument/2006/customXml" ds:itemID="{0686AF12-96D0-410A-A3CB-AABF3E5EBA32}">
+<file path=customXml/itemProps2.xml><?xml version="1.0" encoding="utf-8"?>
+<ds:datastoreItem xmlns:ds="http://schemas.openxmlformats.org/officeDocument/2006/customXml" ds:itemID="{B7E08CB1-282D-4CCC-9E9F-E80D68C9BFF7}">
   <ds:schemaRefs>
-    <ds:schemaRef ds:uri="http://schemas.openxmlformats.org/officeDocument/2006/bibliography"/>
+    <ds:schemaRef ds:uri="http://schemas.microsoft.com/sharepoint/v3/contenttype/forms"/>
   </ds:schemaRefs>
 </ds:datastoreItem>
 </file>
 
-<file path=customXml/itemProps4.xml><?xml version="1.0" encoding="utf-8"?>
+<file path=customXml/itemProps3.xml><?xml version="1.0" encoding="utf-8"?>
 <ds:datastoreItem xmlns:ds="http://schemas.openxmlformats.org/officeDocument/2006/customXml" ds:itemID="{5BF469DF-FDA8-4059-83AC-7C112781A6C1}">
   <ds:schemaRefs>
     <ds:schemaRef ds:uri="http://schemas.microsoft.com/office/2006/metadata/properties"/>
     <ds:schemaRef ds:uri="http://schemas.microsoft.com/office/infopath/2007/PartnerControls"/>
   </ds:schemaRefs>
 </ds:datastoreItem>
+</file>
+
+<file path=customXml/itemProps4.xml><?xml version="1.0" encoding="utf-8"?>
+<ds:datastoreItem xmlns:ds="http://schemas.openxmlformats.org/officeDocument/2006/customXml" ds:itemID="{0686AF12-96D0-410A-A3CB-AABF3E5EBA32}">
+  <ds:schemaRefs>
+    <ds:schemaRef ds:uri="http://schemas.openxmlformats.org/officeDocument/2006/bibliography"/>
+  </ds:schemaRefs>
+</ds:datastoreItem>
 </file>
</xml_diff>